<commit_message>
streamlined and documented code
</commit_message>
<xml_diff>
--- a/vignettes/drafts/paper/paper.docx
+++ b/vignettes/drafts/paper/paper.docx
@@ -1002,7 +1002,7 @@
               <a:graphicData uri="http://schemas.openxmlformats.org/drawingml/2006/picture">
                 <pic:pic>
                   <pic:nvPicPr>
-                    <pic:cNvPr descr="results/paper/figs/plot-missing-struct.png" id="0" name="Picture"/>
+                    <pic:cNvPr descr="/home/seabbs/ETSMissing/vignettes/results/paper/figs/plot-missing-struct.png" id="0" name="Picture"/>
                     <pic:cNvPicPr>
                       <a:picLocks noChangeArrowheads="1" noChangeAspect="1"/>
                     </pic:cNvPicPr>
@@ -2367,7 +2367,25 @@
         <w:pStyle w:val="Compact"/>
       </w:pPr>
       <w:r>
-        <w:t xml:space="preserve">Table 3: Results from a logistic regression model with data completeness (Complete/Missing) for BCG vaccination as an outcome, adjusted for: year, sex, age (grouped as 0-14 year olds, 15-65 year olds and 65+), ethnic group, UK birth status and socio-economic status (national quintiles). For socio-economic group 1 indicates the most deprived quintile. Notifications from 2010 onwards were included as socio-economic status was not collected before this. Complete case analysis was used. Odds ratios shown are adjusted for all explanatory variables. The model indicates that BCG status is missing at random for the variables considered.</w:t>
+        <w:t xml:space="preserve">Table 3: Results from a logistic regression model with data completeness (Complete/Missing) for BCG vaccination as an outcome, adjusted for: year, sex, age (grouped as 0-14</w:t>
+      </w:r>
+      <w:r>
+        <w:t xml:space="preserve"> </w:t>
+      </w:r>
+      <w:r>
+        <w:t xml:space="preserve">year olds, 15-65 year olds and 65+), ethnic group, UK birth status and socio-economic status (national quintiles). For socio-economic group 1 indicates the most deprived quintile.</w:t>
+      </w:r>
+      <w:r>
+        <w:t xml:space="preserve"> </w:t>
+      </w:r>
+      <w:r>
+        <w:t xml:space="preserve">Notifications from 2010 onwards were included as socio-economic status was not collected before this. Complete case analysis was used. Odds ratios shown are adjusted for all</w:t>
+      </w:r>
+      <w:r>
+        <w:t xml:space="preserve"> </w:t>
+      </w:r>
+      <w:r>
+        <w:t xml:space="preserve">explanatory variables. The model indicates that BCG status is missing at random for the variables considered.</w:t>
       </w:r>
     </w:p>
     <w:p>
@@ -3587,7 +3605,25 @@
         <w:pStyle w:val="Compact"/>
       </w:pPr>
       <w:r>
-        <w:t xml:space="preserve">Table 5: Results from a logistic regression model with data completeness (Complete/Missing) for date of death as an outcome, adjusted for: year, sex, age (grouped as 0-14 year olds, 15-65 year olds and 65+), ethnic group, UK birth status and socio-economic status (national quintiles). For socio-economic group 1 indicates the most deprived quintile. Notifications from 2010 onwards were included as socio-economic status was not collected before this. Complete case analysis was used. Odds ratios shown are adjusted for all explanatory variables. The model indicates that there is some evidence that date of death is missing at random for ethnic group, with weaker evidence for all other variables.</w:t>
+        <w:t xml:space="preserve">Table 5: Results from a logistic regression model with data completeness (Complete/Missing) for date of death as an outcome, adjusted for: year, sex, age (grouped as</w:t>
+      </w:r>
+      <w:r>
+        <w:t xml:space="preserve"> </w:t>
+      </w:r>
+      <w:r>
+        <w:t xml:space="preserve">0-14 year olds, 15-65 year olds and 65+), ethnic group, UK birth status and socio-economic status (national quintiles). For socio-economic group 1 indicates the most deprived</w:t>
+      </w:r>
+      <w:r>
+        <w:t xml:space="preserve"> </w:t>
+      </w:r>
+      <w:r>
+        <w:t xml:space="preserve">quintile. Notifications from 2010 onwards were included as socio-economic status was not collected before this. Complete case analysis was used. Odds ratios shown are adjusted for</w:t>
+      </w:r>
+      <w:r>
+        <w:t xml:space="preserve"> </w:t>
+      </w:r>
+      <w:r>
+        <w:t xml:space="preserve">all explanatory variables. The model indicates that there is some evidence that date of death is missing at random for ethnic group, with weaker evidence for all other variables.</w:t>
       </w:r>
     </w:p>
     <w:p>
@@ -4794,7 +4830,31 @@
         <w:pStyle w:val="Compact"/>
       </w:pPr>
       <w:r>
-        <w:t xml:space="preserve">Table 6: Results from a logistic regression model with data completeness (Complete/Missing) for cause of death as an outcome, adjusted for: year, sex, age (grouped as 0-14 year olds, 15-65 year olds and 65+), ethnic group, UK birth status and socio-economic status (national quintiles). For socio-economic group 1 indicates the most deprived quintile. Notifications from 2010 onwards were included as socio-economic status was not collected before this. Complete case analysis was used. Odds ratios shown are adjusted for all explanatory variables. The model indicates that cause of death is missing at random for ethnic group and UK birth status, with little evidence for any other variables</w:t>
+        <w:t xml:space="preserve">Table 6: Results from a logistic regression model with data completeness (Complete/Missing) for cause of death as an outcome, adjusted for: year,</w:t>
+      </w:r>
+      <w:r>
+        <w:t xml:space="preserve"> </w:t>
+      </w:r>
+      <w:r>
+        <w:t xml:space="preserve">sex, age (grouped as 0-14 year olds, 15-65 year olds and 65+), ethnic group, UK birth status and socio-economic status (national quintiles). For socio-economic group 1 indicates</w:t>
+      </w:r>
+      <w:r>
+        <w:t xml:space="preserve"> </w:t>
+      </w:r>
+      <w:r>
+        <w:t xml:space="preserve">the most deprived quintile. Notifications from 2010 onwards were included as socio-economic status was not collected before this. Complete case analysis was used. Odds ratios</w:t>
+      </w:r>
+      <w:r>
+        <w:t xml:space="preserve"> </w:t>
+      </w:r>
+      <w:r>
+        <w:t xml:space="preserve">shown are adjusted for all explanatory variables. The model indicates that cause of death is missing at random for ethnic group and UK birth status, with little evidence for any</w:t>
+      </w:r>
+      <w:r>
+        <w:t xml:space="preserve"> </w:t>
+      </w:r>
+      <w:r>
+        <w:t xml:space="preserve">other variables</w:t>
       </w:r>
     </w:p>
     <w:p>
@@ -5996,7 +6056,31 @@
         <w:pStyle w:val="Compact"/>
       </w:pPr>
       <w:r>
-        <w:t xml:space="preserve">Table 7: Results from a logistic regression model with data completeness (Complete/Missing) for date of symptom onset as an outcome, adjusted for: year, sex, age (grouped as 0-14 year olds, 15-65 year olds and 65+), ethnic group, UK birth status and socio-economic status (national quintiles). For socio-economic group 1 indicates the most deprived quintile. Notifications from 2010 onwards were included as socio-economic status was not collected before this. Complete case analysis was used. Odds ratios shown are adjusted for all explanatory variables. The model indicates that date of symptom onset is missing not at random for the variables for all variables considered, except for sex.</w:t>
+        <w:t xml:space="preserve">Table 7: Results from a logistic regression model with data completeness (Complete/Missing) for date of symptom onset as an outcome, adjusted for:</w:t>
+      </w:r>
+      <w:r>
+        <w:t xml:space="preserve"> </w:t>
+      </w:r>
+      <w:r>
+        <w:t xml:space="preserve">year, sex, age (grouped as 0-14 year olds, 15-65 year olds and 65+), ethnic group, UK birth status and socio-economic status (national quintiles). For</w:t>
+      </w:r>
+      <w:r>
+        <w:t xml:space="preserve"> </w:t>
+      </w:r>
+      <w:r>
+        <w:t xml:space="preserve">socio-economic group 1 indicates the most deprived quintile. Notifications from 2010 onwards were included as socio-economic status was not collected before</w:t>
+      </w:r>
+      <w:r>
+        <w:t xml:space="preserve"> </w:t>
+      </w:r>
+      <w:r>
+        <w:t xml:space="preserve">this. Complete case analysis was used. Odds ratios shown are adjusted for all explanatory variables. The model indicates that date of symptom onset is missing</w:t>
+      </w:r>
+      <w:r>
+        <w:t xml:space="preserve"> </w:t>
+      </w:r>
+      <w:r>
+        <w:t xml:space="preserve">not at random for the variables for all variables considered, except for sex.</w:t>
       </w:r>
     </w:p>
     <w:p>
@@ -7198,7 +7282,31 @@
         <w:pStyle w:val="Compact"/>
       </w:pPr>
       <w:r>
-        <w:t xml:space="preserve">Table 8: Results from a logistic regression model with data completeness (Complete/Missing) for date of diagnosis onset as an outcome, adjusted for: year, sex, age (grouped as 0-14 year olds, 15-65 year olds and 65+), ethnic group, UK birth status and socio-economic status (national quintiles). For socio-economic group 1 indicates the most deprived quintile. Notifications from 2010 onwards were included as socio-economic status was not collected before this. Complete case analysis was used. Odds ratios shown are adjusted for all explanatory variables. The model indicates that date of diagnosis is missing at random for the variables for all variables considered, except for sex.</w:t>
+        <w:t xml:space="preserve">Table 8: Results from a logistic regression model with data completeness (Complete/Missing) for date of diagnosis onset as an</w:t>
+      </w:r>
+      <w:r>
+        <w:t xml:space="preserve"> </w:t>
+      </w:r>
+      <w:r>
+        <w:t xml:space="preserve">outcome, adjusted for: year, sex, age (grouped as 0-14 year olds, 15-65 year olds and 65+), ethnic group, UK birth status and socio-economic status</w:t>
+      </w:r>
+      <w:r>
+        <w:t xml:space="preserve"> </w:t>
+      </w:r>
+      <w:r>
+        <w:t xml:space="preserve">(national quintiles). For socio-economic group 1 indicates the most deprived quintile. Notifications from 2010 onwards were included as socio-economic</w:t>
+      </w:r>
+      <w:r>
+        <w:t xml:space="preserve"> </w:t>
+      </w:r>
+      <w:r>
+        <w:t xml:space="preserve">status was not collected before this. Complete case analysis was used. Odds ratios shown are adjusted for all explanatory variables. The model indicates that</w:t>
+      </w:r>
+      <w:r>
+        <w:t xml:space="preserve"> </w:t>
+      </w:r>
+      <w:r>
+        <w:t xml:space="preserve">date of diagnosis is missing at random for the variables for all variables considered, except for sex.</w:t>
       </w:r>
     </w:p>
     <w:p>
@@ -8400,7 +8508,37 @@
         <w:pStyle w:val="Compact"/>
       </w:pPr>
       <w:r>
-        <w:t xml:space="preserve">Table 9: Results from a logistic regression model with data completeness (Complete/Missing) for date of starting treatment as an outcome, adjusted for: year, sex, age (grouped as 0-14 year olds, 15-65 year olds and 65+), ethnic group, UK birth status and socio-economic status (national quintiles). For socio-economic group 1 indicates the most deprived quintile. Notifications from 2010 onwards were included as socio-economic status was not collected before this. Complete case analysis was used. Odds ratios shown are adjusted for all explanatory variables. There is little evidence that the missing data for the date of starting treatment is associated with any variable considered, except for year of notification.</w:t>
+        <w:t xml:space="preserve">Table 9: Results from a logistic regression model with data completeness (Complete/Missing) for date of starting</w:t>
+      </w:r>
+      <w:r>
+        <w:t xml:space="preserve"> </w:t>
+      </w:r>
+      <w:r>
+        <w:t xml:space="preserve">treatment as an outcome, adjusted for: year, sex, age (grouped as 0-14 year olds, 15-65 year olds and 65+), ethnic group, UK birth</w:t>
+      </w:r>
+      <w:r>
+        <w:t xml:space="preserve"> </w:t>
+      </w:r>
+      <w:r>
+        <w:t xml:space="preserve">status and socio-economic status (national quintiles). For socio-economic group 1 indicates the most deprived quintile. Notifications</w:t>
+      </w:r>
+      <w:r>
+        <w:t xml:space="preserve"> </w:t>
+      </w:r>
+      <w:r>
+        <w:t xml:space="preserve">from 2010 onwards were included as socio-economic status was not collected before this. Complete case analysis was used. Odds ratios</w:t>
+      </w:r>
+      <w:r>
+        <w:t xml:space="preserve"> </w:t>
+      </w:r>
+      <w:r>
+        <w:t xml:space="preserve">shown are adjusted for all explanatory variables. There is little evidence that the missing data for the date of starting treatment</w:t>
+      </w:r>
+      <w:r>
+        <w:t xml:space="preserve"> </w:t>
+      </w:r>
+      <w:r>
+        <w:t xml:space="preserve">is associated with any variable considered, except for year of notification.</w:t>
       </w:r>
     </w:p>
     <w:p>
@@ -8432,7 +8570,7 @@
         <w:pStyle w:val="Compact"/>
       </w:pPr>
       <w:r>
-        <w:t xml:space="preserve">Notifications (40977)</w:t>
+        <w:t xml:space="preserve">Notifications (41659)</w:t>
       </w:r>
     </w:p>
     <w:p>
@@ -8480,23 +8618,23 @@
         <w:pStyle w:val="Compact"/>
       </w:pPr>
       <w:r>
-        <w:t xml:space="preserve">3.5% (244)</w:t>
-      </w:r>
-    </w:p>
-    <w:p>
-      <w:pPr>
-        <w:pStyle w:val="Compact"/>
-      </w:pPr>
-      <w:r>
-        <w:t xml:space="preserve">7020</w:t>
-      </w:r>
-    </w:p>
-    <w:p>
-      <w:pPr>
-        <w:pStyle w:val="Compact"/>
-      </w:pPr>
-      <w:r>
-        <w:t xml:space="preserve">2.4e-70</w:t>
+        <w:t xml:space="preserve">5.1% (367)</w:t>
+      </w:r>
+    </w:p>
+    <w:p>
+      <w:pPr>
+        <w:pStyle w:val="Compact"/>
+      </w:pPr>
+      <w:r>
+        <w:t xml:space="preserve">7143</w:t>
+      </w:r>
+    </w:p>
+    <w:p>
+      <w:pPr>
+        <w:pStyle w:val="Compact"/>
+      </w:pPr>
+      <w:r>
+        <w:t xml:space="preserve">2.87e-36</w:t>
       </w:r>
     </w:p>
     <w:p>
@@ -8512,23 +8650,903 @@
         <w:pStyle w:val="Compact"/>
       </w:pPr>
       <w:r>
-        <w:t xml:space="preserve">3.2% (242)</w:t>
-      </w:r>
-    </w:p>
-    <w:p>
-      <w:pPr>
-        <w:pStyle w:val="Compact"/>
-      </w:pPr>
-      <w:r>
-        <w:t xml:space="preserve">7655</w:t>
-      </w:r>
-    </w:p>
-    <w:p>
-      <w:pPr>
-        <w:pStyle w:val="Compact"/>
-      </w:pPr>
-      <w:r>
-        <w:t xml:space="preserve">0.91 (0.76, 1.08)</w:t>
+        <w:t xml:space="preserve">4.7% (368)</w:t>
+      </w:r>
+    </w:p>
+    <w:p>
+      <w:pPr>
+        <w:pStyle w:val="Compact"/>
+      </w:pPr>
+      <w:r>
+        <w:t xml:space="preserve">7781</w:t>
+      </w:r>
+    </w:p>
+    <w:p>
+      <w:pPr>
+        <w:pStyle w:val="Compact"/>
+      </w:pPr>
+      <w:r>
+        <w:t xml:space="preserve">0.92 (0.79, 1.07)</w:t>
+      </w:r>
+    </w:p>
+    <w:p>
+      <w:pPr>
+        <w:pStyle w:val="Compact"/>
+      </w:pPr>
+      <w:r>
+        <w:t xml:space="preserve">0.268</w:t>
+      </w:r>
+    </w:p>
+    <w:p>
+      <w:pPr>
+        <w:pStyle w:val="Compact"/>
+      </w:pPr>
+      <w:r>
+        <w:t xml:space="preserve">2012</w:t>
+      </w:r>
+    </w:p>
+    <w:p>
+      <w:pPr>
+        <w:pStyle w:val="Compact"/>
+      </w:pPr>
+      <w:r>
+        <w:t xml:space="preserve">4.0% (314)</w:t>
+      </w:r>
+    </w:p>
+    <w:p>
+      <w:pPr>
+        <w:pStyle w:val="Compact"/>
+      </w:pPr>
+      <w:r>
+        <w:t xml:space="preserve">7755</w:t>
+      </w:r>
+    </w:p>
+    <w:p>
+      <w:pPr>
+        <w:pStyle w:val="Compact"/>
+      </w:pPr>
+      <w:r>
+        <w:t xml:space="preserve">0.77 (0.66, 0.90)</w:t>
+      </w:r>
+    </w:p>
+    <w:p>
+      <w:pPr>
+        <w:pStyle w:val="Compact"/>
+      </w:pPr>
+      <w:r>
+        <w:t xml:space="preserve">0.00105</w:t>
+      </w:r>
+    </w:p>
+    <w:p>
+      <w:pPr>
+        <w:pStyle w:val="Compact"/>
+      </w:pPr>
+      <w:r>
+        <w:t xml:space="preserve">2013</w:t>
+      </w:r>
+    </w:p>
+    <w:p>
+      <w:pPr>
+        <w:pStyle w:val="Compact"/>
+      </w:pPr>
+      <w:r>
+        <w:t xml:space="preserve">3.8% (265)</w:t>
+      </w:r>
+    </w:p>
+    <w:p>
+      <w:pPr>
+        <w:pStyle w:val="Compact"/>
+      </w:pPr>
+      <w:r>
+        <w:t xml:space="preserve">7034</w:t>
+      </w:r>
+    </w:p>
+    <w:p>
+      <w:pPr>
+        <w:pStyle w:val="Compact"/>
+      </w:pPr>
+      <w:r>
+        <w:t xml:space="preserve">0.71 (0.60, 0.83)</w:t>
+      </w:r>
+    </w:p>
+    <w:p>
+      <w:pPr>
+        <w:pStyle w:val="Compact"/>
+      </w:pPr>
+      <w:r>
+        <w:t xml:space="preserve">2.75e-05</w:t>
+      </w:r>
+    </w:p>
+    <w:p>
+      <w:pPr>
+        <w:pStyle w:val="Compact"/>
+      </w:pPr>
+      <w:r>
+        <w:t xml:space="preserve">2014</w:t>
+      </w:r>
+    </w:p>
+    <w:p>
+      <w:pPr>
+        <w:pStyle w:val="Compact"/>
+      </w:pPr>
+      <w:r>
+        <w:t xml:space="preserve">2.2% (139)</w:t>
+      </w:r>
+    </w:p>
+    <w:p>
+      <w:pPr>
+        <w:pStyle w:val="Compact"/>
+      </w:pPr>
+      <w:r>
+        <w:t xml:space="preserve">6327</w:t>
+      </w:r>
+    </w:p>
+    <w:p>
+      <w:pPr>
+        <w:pStyle w:val="Compact"/>
+      </w:pPr>
+      <w:r>
+        <w:t xml:space="preserve">0.39 (0.32, 0.48)</w:t>
+      </w:r>
+    </w:p>
+    <w:p>
+      <w:pPr>
+        <w:pStyle w:val="Compact"/>
+      </w:pPr>
+      <w:r>
+        <w:t xml:space="preserve">5.37e-20</w:t>
+      </w:r>
+    </w:p>
+    <w:p>
+      <w:pPr>
+        <w:pStyle w:val="Compact"/>
+      </w:pPr>
+      <w:r>
+        <w:t xml:space="preserve">2015</w:t>
+      </w:r>
+    </w:p>
+    <w:p>
+      <w:pPr>
+        <w:pStyle w:val="Compact"/>
+      </w:pPr>
+      <w:r>
+        <w:t xml:space="preserve">2.0% (115)</w:t>
+      </w:r>
+    </w:p>
+    <w:p>
+      <w:pPr>
+        <w:pStyle w:val="Compact"/>
+      </w:pPr>
+      <w:r>
+        <w:t xml:space="preserve">5619</w:t>
+      </w:r>
+    </w:p>
+    <w:p>
+      <w:pPr>
+        <w:pStyle w:val="Compact"/>
+      </w:pPr>
+      <w:r>
+        <w:t xml:space="preserve">0.37 (0.29, 0.45)</w:t>
+      </w:r>
+    </w:p>
+    <w:p>
+      <w:pPr>
+        <w:pStyle w:val="Compact"/>
+      </w:pPr>
+      <w:r>
+        <w:t xml:space="preserve">3.13e-20</w:t>
+      </w:r>
+    </w:p>
+    <w:p>
+      <w:pPr>
+        <w:pStyle w:val="Compact"/>
+      </w:pPr>
+      <w:r>
+        <w:t xml:space="preserve">Sex</w:t>
+      </w:r>
+    </w:p>
+    <w:p>
+      <w:pPr>
+        <w:pStyle w:val="Compact"/>
+      </w:pPr>
+      <w:r>
+        <w:t xml:space="preserve">Female</w:t>
+      </w:r>
+    </w:p>
+    <w:p>
+      <w:pPr>
+        <w:pStyle w:val="Compact"/>
+      </w:pPr>
+      <w:r>
+        <w:t xml:space="preserve">3.4% (608)</w:t>
+      </w:r>
+    </w:p>
+    <w:p>
+      <w:pPr>
+        <w:pStyle w:val="Compact"/>
+      </w:pPr>
+      <w:r>
+        <w:t xml:space="preserve">17664</w:t>
+      </w:r>
+    </w:p>
+    <w:p>
+      <w:pPr>
+        <w:pStyle w:val="Compact"/>
+      </w:pPr>
+      <w:r>
+        <w:t xml:space="preserve">0.00289</w:t>
+      </w:r>
+    </w:p>
+    <w:p>
+      <w:pPr>
+        <w:pStyle w:val="Compact"/>
+      </w:pPr>
+      <w:r>
+        <w:t xml:space="preserve">Male</w:t>
+      </w:r>
+    </w:p>
+    <w:p>
+      <w:pPr>
+        <w:pStyle w:val="Compact"/>
+      </w:pPr>
+      <w:r>
+        <w:t xml:space="preserve">4.0% (960)</w:t>
+      </w:r>
+    </w:p>
+    <w:p>
+      <w:pPr>
+        <w:pStyle w:val="Compact"/>
+      </w:pPr>
+      <w:r>
+        <w:t xml:space="preserve">23995</w:t>
+      </w:r>
+    </w:p>
+    <w:p>
+      <w:pPr>
+        <w:pStyle w:val="Compact"/>
+      </w:pPr>
+      <w:r>
+        <w:t xml:space="preserve">1.17 (1.06, 1.30)</w:t>
+      </w:r>
+    </w:p>
+    <w:p>
+      <w:pPr>
+        <w:pStyle w:val="Compact"/>
+      </w:pPr>
+      <w:r>
+        <w:t xml:space="preserve">0.00303</w:t>
+      </w:r>
+    </w:p>
+    <w:p>
+      <w:pPr>
+        <w:pStyle w:val="Compact"/>
+      </w:pPr>
+      <w:r>
+        <w:t xml:space="preserve">Age</w:t>
+      </w:r>
+    </w:p>
+    <w:p>
+      <w:pPr>
+        <w:pStyle w:val="Compact"/>
+      </w:pPr>
+      <w:r>
+        <w:t xml:space="preserve">0-14</w:t>
+      </w:r>
+    </w:p>
+    <w:p>
+      <w:pPr>
+        <w:pStyle w:val="Compact"/>
+      </w:pPr>
+      <w:r>
+        <w:t xml:space="preserve">3.6% (64)</w:t>
+      </w:r>
+    </w:p>
+    <w:p>
+      <w:pPr>
+        <w:pStyle w:val="Compact"/>
+      </w:pPr>
+      <w:r>
+        <w:t xml:space="preserve">1793</w:t>
+      </w:r>
+    </w:p>
+    <w:p>
+      <w:pPr>
+        <w:pStyle w:val="Compact"/>
+      </w:pPr>
+      <w:r>
+        <w:t xml:space="preserve">5.97e-31</w:t>
+      </w:r>
+    </w:p>
+    <w:p>
+      <w:pPr>
+        <w:pStyle w:val="Compact"/>
+      </w:pPr>
+      <w:r>
+        <w:t xml:space="preserve">15-44</w:t>
+      </w:r>
+    </w:p>
+    <w:p>
+      <w:pPr>
+        <w:pStyle w:val="Compact"/>
+      </w:pPr>
+      <w:r>
+        <w:t xml:space="preserve">3.1% (774)</w:t>
+      </w:r>
+    </w:p>
+    <w:p>
+      <w:pPr>
+        <w:pStyle w:val="Compact"/>
+      </w:pPr>
+      <w:r>
+        <w:t xml:space="preserve">25235</w:t>
+      </w:r>
+    </w:p>
+    <w:p>
+      <w:pPr>
+        <w:pStyle w:val="Compact"/>
+      </w:pPr>
+      <w:r>
+        <w:t xml:space="preserve">0.87 (0.67, 1.15)</w:t>
+      </w:r>
+    </w:p>
+    <w:p>
+      <w:pPr>
+        <w:pStyle w:val="Compact"/>
+      </w:pPr>
+      <w:r>
+        <w:t xml:space="preserve">0.309</w:t>
+      </w:r>
+    </w:p>
+    <w:p>
+      <w:pPr>
+        <w:pStyle w:val="Compact"/>
+      </w:pPr>
+      <w:r>
+        <w:t xml:space="preserve">45-64</w:t>
+      </w:r>
+    </w:p>
+    <w:p>
+      <w:pPr>
+        <w:pStyle w:val="Compact"/>
+      </w:pPr>
+      <w:r>
+        <w:t xml:space="preserve">3.4% (310)</w:t>
+      </w:r>
+    </w:p>
+    <w:p>
+      <w:pPr>
+        <w:pStyle w:val="Compact"/>
+      </w:pPr>
+      <w:r>
+        <w:t xml:space="preserve">9026</w:t>
+      </w:r>
+    </w:p>
+    <w:p>
+      <w:pPr>
+        <w:pStyle w:val="Compact"/>
+      </w:pPr>
+      <w:r>
+        <w:t xml:space="preserve">0.92 (0.69, 1.23)</w:t>
+      </w:r>
+    </w:p>
+    <w:p>
+      <w:pPr>
+        <w:pStyle w:val="Compact"/>
+      </w:pPr>
+      <w:r>
+        <w:t xml:space="preserve">0.552</w:t>
+      </w:r>
+    </w:p>
+    <w:p>
+      <w:pPr>
+        <w:pStyle w:val="Compact"/>
+      </w:pPr>
+      <w:r>
+        <w:t xml:space="preserve">65+</w:t>
+      </w:r>
+    </w:p>
+    <w:p>
+      <w:pPr>
+        <w:pStyle w:val="Compact"/>
+      </w:pPr>
+      <w:r>
+        <w:t xml:space="preserve">7.5% (420)</w:t>
+      </w:r>
+    </w:p>
+    <w:p>
+      <w:pPr>
+        <w:pStyle w:val="Compact"/>
+      </w:pPr>
+      <w:r>
+        <w:t xml:space="preserve">5605</w:t>
+      </w:r>
+    </w:p>
+    <w:p>
+      <w:pPr>
+        <w:pStyle w:val="Compact"/>
+      </w:pPr>
+      <w:r>
+        <w:t xml:space="preserve">1.96 (1.49, 2.62)</w:t>
+      </w:r>
+    </w:p>
+    <w:p>
+      <w:pPr>
+        <w:pStyle w:val="Compact"/>
+      </w:pPr>
+      <w:r>
+        <w:t xml:space="preserve">3.36e-06</w:t>
+      </w:r>
+    </w:p>
+    <w:p>
+      <w:pPr>
+        <w:pStyle w:val="Compact"/>
+      </w:pPr>
+      <w:r>
+        <w:t xml:space="preserve">Ethnic group</w:t>
+      </w:r>
+    </w:p>
+    <w:p>
+      <w:pPr>
+        <w:pStyle w:val="Compact"/>
+      </w:pPr>
+      <w:r>
+        <w:t xml:space="preserve">White</w:t>
+      </w:r>
+    </w:p>
+    <w:p>
+      <w:pPr>
+        <w:pStyle w:val="Compact"/>
+      </w:pPr>
+      <w:r>
+        <w:t xml:space="preserve">5.8% (486)</w:t>
+      </w:r>
+    </w:p>
+    <w:p>
+      <w:pPr>
+        <w:pStyle w:val="Compact"/>
+      </w:pPr>
+      <w:r>
+        <w:t xml:space="preserve">8359</w:t>
+      </w:r>
+    </w:p>
+    <w:p>
+      <w:pPr>
+        <w:pStyle w:val="Compact"/>
+      </w:pPr>
+      <w:r>
+        <w:t xml:space="preserve">9.34e-05</w:t>
+      </w:r>
+    </w:p>
+    <w:p>
+      <w:pPr>
+        <w:pStyle w:val="Compact"/>
+      </w:pPr>
+      <w:r>
+        <w:t xml:space="preserve">Black-Caribbean</w:t>
+      </w:r>
+    </w:p>
+    <w:p>
+      <w:pPr>
+        <w:pStyle w:val="Compact"/>
+      </w:pPr>
+      <w:r>
+        <w:t xml:space="preserve">3.4% (32)</w:t>
+      </w:r>
+    </w:p>
+    <w:p>
+      <w:pPr>
+        <w:pStyle w:val="Compact"/>
+      </w:pPr>
+      <w:r>
+        <w:t xml:space="preserve">928</w:t>
+      </w:r>
+    </w:p>
+    <w:p>
+      <w:pPr>
+        <w:pStyle w:val="Compact"/>
+      </w:pPr>
+      <w:r>
+        <w:t xml:space="preserve">0.63 (0.43, 0.90)</w:t>
+      </w:r>
+    </w:p>
+    <w:p>
+      <w:pPr>
+        <w:pStyle w:val="Compact"/>
+      </w:pPr>
+      <w:r>
+        <w:t xml:space="preserve">0.0161</w:t>
+      </w:r>
+    </w:p>
+    <w:p>
+      <w:pPr>
+        <w:pStyle w:val="Compact"/>
+      </w:pPr>
+      <w:r>
+        <w:t xml:space="preserve">Black-African</w:t>
+      </w:r>
+    </w:p>
+    <w:p>
+      <w:pPr>
+        <w:pStyle w:val="Compact"/>
+      </w:pPr>
+      <w:r>
+        <w:t xml:space="preserve">2.8% (203)</w:t>
+      </w:r>
+    </w:p>
+    <w:p>
+      <w:pPr>
+        <w:pStyle w:val="Compact"/>
+      </w:pPr>
+      <w:r>
+        <w:t xml:space="preserve">7204</w:t>
+      </w:r>
+    </w:p>
+    <w:p>
+      <w:pPr>
+        <w:pStyle w:val="Compact"/>
+      </w:pPr>
+      <w:r>
+        <w:t xml:space="preserve">0.57 (0.46, 0.71)</w:t>
+      </w:r>
+    </w:p>
+    <w:p>
+      <w:pPr>
+        <w:pStyle w:val="Compact"/>
+      </w:pPr>
+      <w:r>
+        <w:t xml:space="preserve">3.01e-07</w:t>
+      </w:r>
+    </w:p>
+    <w:p>
+      <w:pPr>
+        <w:pStyle w:val="Compact"/>
+      </w:pPr>
+      <w:r>
+        <w:t xml:space="preserve">Black-Other</w:t>
+      </w:r>
+    </w:p>
+    <w:p>
+      <w:pPr>
+        <w:pStyle w:val="Compact"/>
+      </w:pPr>
+      <w:r>
+        <w:t xml:space="preserve">3.3% (12)</w:t>
+      </w:r>
+    </w:p>
+    <w:p>
+      <w:pPr>
+        <w:pStyle w:val="Compact"/>
+      </w:pPr>
+      <w:r>
+        <w:t xml:space="preserve">369</w:t>
+      </w:r>
+    </w:p>
+    <w:p>
+      <w:pPr>
+        <w:pStyle w:val="Compact"/>
+      </w:pPr>
+      <w:r>
+        <w:t xml:space="preserve">0.71 (0.37, 1.22)</w:t>
+      </w:r>
+    </w:p>
+    <w:p>
+      <w:pPr>
+        <w:pStyle w:val="Compact"/>
+      </w:pPr>
+      <w:r>
+        <w:t xml:space="preserve">0.25</w:t>
+      </w:r>
+    </w:p>
+    <w:p>
+      <w:pPr>
+        <w:pStyle w:val="Compact"/>
+      </w:pPr>
+      <w:r>
+        <w:t xml:space="preserve">Indian</w:t>
+      </w:r>
+    </w:p>
+    <w:p>
+      <w:pPr>
+        <w:pStyle w:val="Compact"/>
+      </w:pPr>
+      <w:r>
+        <w:t xml:space="preserve">3.4% (371)</w:t>
+      </w:r>
+    </w:p>
+    <w:p>
+      <w:pPr>
+        <w:pStyle w:val="Compact"/>
+      </w:pPr>
+      <w:r>
+        <w:t xml:space="preserve">10848</w:t>
+      </w:r>
+    </w:p>
+    <w:p>
+      <w:pPr>
+        <w:pStyle w:val="Compact"/>
+      </w:pPr>
+      <w:r>
+        <w:t xml:space="preserve">0.66 (0.55, 0.80)</w:t>
+      </w:r>
+    </w:p>
+    <w:p>
+      <w:pPr>
+        <w:pStyle w:val="Compact"/>
+      </w:pPr>
+      <w:r>
+        <w:t xml:space="preserve">1.03e-05</w:t>
+      </w:r>
+    </w:p>
+    <w:p>
+      <w:pPr>
+        <w:pStyle w:val="Compact"/>
+      </w:pPr>
+      <w:r>
+        <w:t xml:space="preserve">Pakistani</w:t>
+      </w:r>
+    </w:p>
+    <w:p>
+      <w:pPr>
+        <w:pStyle w:val="Compact"/>
+      </w:pPr>
+      <w:r>
+        <w:t xml:space="preserve">3.6% (243)</w:t>
+      </w:r>
+    </w:p>
+    <w:p>
+      <w:pPr>
+        <w:pStyle w:val="Compact"/>
+      </w:pPr>
+      <w:r>
+        <w:t xml:space="preserve">6806</w:t>
+      </w:r>
+    </w:p>
+    <w:p>
+      <w:pPr>
+        <w:pStyle w:val="Compact"/>
+      </w:pPr>
+      <w:r>
+        <w:t xml:space="preserve">0.66 (0.55, 0.80)</w:t>
+      </w:r>
+    </w:p>
+    <w:p>
+      <w:pPr>
+        <w:pStyle w:val="Compact"/>
+      </w:pPr>
+      <w:r>
+        <w:t xml:space="preserve">2.77e-05</w:t>
+      </w:r>
+    </w:p>
+    <w:p>
+      <w:pPr>
+        <w:pStyle w:val="Compact"/>
+      </w:pPr>
+      <w:r>
+        <w:t xml:space="preserve">Bangladeshi</w:t>
+      </w:r>
+    </w:p>
+    <w:p>
+      <w:pPr>
+        <w:pStyle w:val="Compact"/>
+      </w:pPr>
+      <w:r>
+        <w:t xml:space="preserve">3.1% (52)</w:t>
+      </w:r>
+    </w:p>
+    <w:p>
+      <w:pPr>
+        <w:pStyle w:val="Compact"/>
+      </w:pPr>
+      <w:r>
+        <w:t xml:space="preserve">1680</w:t>
+      </w:r>
+    </w:p>
+    <w:p>
+      <w:pPr>
+        <w:pStyle w:val="Compact"/>
+      </w:pPr>
+      <w:r>
+        <w:t xml:space="preserve">0.60 (0.43, 0.82)</w:t>
+      </w:r>
+    </w:p>
+    <w:p>
+      <w:pPr>
+        <w:pStyle w:val="Compact"/>
+      </w:pPr>
+      <w:r>
+        <w:t xml:space="preserve">0.00161</w:t>
+      </w:r>
+    </w:p>
+    <w:p>
+      <w:pPr>
+        <w:pStyle w:val="Compact"/>
+      </w:pPr>
+      <w:r>
+        <w:t xml:space="preserve">Chinese</w:t>
+      </w:r>
+    </w:p>
+    <w:p>
+      <w:pPr>
+        <w:pStyle w:val="Compact"/>
+      </w:pPr>
+      <w:r>
+        <w:t xml:space="preserve">3.8% (19)</w:t>
+      </w:r>
+    </w:p>
+    <w:p>
+      <w:pPr>
+        <w:pStyle w:val="Compact"/>
+      </w:pPr>
+      <w:r>
+        <w:t xml:space="preserve">494</w:t>
+      </w:r>
+    </w:p>
+    <w:p>
+      <w:pPr>
+        <w:pStyle w:val="Compact"/>
+      </w:pPr>
+      <w:r>
+        <w:t xml:space="preserve">0.76 (0.45, 1.20)</w:t>
+      </w:r>
+    </w:p>
+    <w:p>
+      <w:pPr>
+        <w:pStyle w:val="Compact"/>
+      </w:pPr>
+      <w:r>
+        <w:t xml:space="preserve">0.268</w:t>
+      </w:r>
+    </w:p>
+    <w:p>
+      <w:pPr>
+        <w:pStyle w:val="Compact"/>
+      </w:pPr>
+      <w:r>
+        <w:t xml:space="preserve">Mixed / Other</w:t>
+      </w:r>
+    </w:p>
+    <w:p>
+      <w:pPr>
+        <w:pStyle w:val="Compact"/>
+      </w:pPr>
+      <w:r>
+        <w:t xml:space="preserve">3.0% (150)</w:t>
+      </w:r>
+    </w:p>
+    <w:p>
+      <w:pPr>
+        <w:pStyle w:val="Compact"/>
+      </w:pPr>
+      <w:r>
+        <w:t xml:space="preserve">4971</w:t>
+      </w:r>
+    </w:p>
+    <w:p>
+      <w:pPr>
+        <w:pStyle w:val="Compact"/>
+      </w:pPr>
+      <w:r>
+        <w:t xml:space="preserve">0.64 (0.51, 0.80)</w:t>
+      </w:r>
+    </w:p>
+    <w:p>
+      <w:pPr>
+        <w:pStyle w:val="Compact"/>
+      </w:pPr>
+      <w:r>
+        <w:t xml:space="preserve">9.1e-05</w:t>
+      </w:r>
+    </w:p>
+    <w:p>
+      <w:pPr>
+        <w:pStyle w:val="Compact"/>
+      </w:pPr>
+      <w:r>
+        <w:t xml:space="preserve">UK birth status</w:t>
+      </w:r>
+    </w:p>
+    <w:p>
+      <w:pPr>
+        <w:pStyle w:val="Compact"/>
+      </w:pPr>
+      <w:r>
+        <w:t xml:space="preserve">Non-UK Born</w:t>
+      </w:r>
+    </w:p>
+    <w:p>
+      <w:pPr>
+        <w:pStyle w:val="Compact"/>
+      </w:pPr>
+      <w:r>
+        <w:t xml:space="preserve">3.4% (1045)</w:t>
+      </w:r>
+    </w:p>
+    <w:p>
+      <w:pPr>
+        <w:pStyle w:val="Compact"/>
+      </w:pPr>
+      <w:r>
+        <w:t xml:space="preserve">30880</w:t>
+      </w:r>
+    </w:p>
+    <w:p>
+      <w:pPr>
+        <w:pStyle w:val="Compact"/>
+      </w:pPr>
+      <w:r>
+        <w:t xml:space="preserve">0.987</w:t>
+      </w:r>
+    </w:p>
+    <w:p>
+      <w:pPr>
+        <w:pStyle w:val="Compact"/>
+      </w:pPr>
+      <w:r>
+        <w:t xml:space="preserve">UK Born</w:t>
+      </w:r>
+    </w:p>
+    <w:p>
+      <w:pPr>
+        <w:pStyle w:val="Compact"/>
+      </w:pPr>
+      <w:r>
+        <w:t xml:space="preserve">4.9% (523)</w:t>
+      </w:r>
+    </w:p>
+    <w:p>
+      <w:pPr>
+        <w:pStyle w:val="Compact"/>
+      </w:pPr>
+      <w:r>
+        <w:t xml:space="preserve">10779</w:t>
+      </w:r>
+    </w:p>
+    <w:p>
+      <w:pPr>
+        <w:pStyle w:val="Compact"/>
+      </w:pPr>
+      <w:r>
+        <w:t xml:space="preserve">1.00 (0.86, 1.17)</w:t>
+      </w:r>
+    </w:p>
+    <w:p>
+      <w:pPr>
+        <w:pStyle w:val="Compact"/>
+      </w:pPr>
+      <w:r>
+        <w:t xml:space="preserve">0.987</w:t>
+      </w:r>
+    </w:p>
+    <w:p>
+      <w:pPr>
+        <w:pStyle w:val="Compact"/>
+      </w:pPr>
+      <w:r>
+        <w:t xml:space="preserve">Socio-economic status</w:t>
+      </w:r>
+    </w:p>
+    <w:p>
+      <w:pPr>
+        <w:pStyle w:val="Compact"/>
+      </w:pPr>
+      <w:r>
+        <w:t xml:space="preserve">1</w:t>
+      </w:r>
+    </w:p>
+    <w:p>
+      <w:pPr>
+        <w:pStyle w:val="Compact"/>
+      </w:pPr>
+      <w:r>
+        <w:t xml:space="preserve">3.8% (611)</w:t>
+      </w:r>
+    </w:p>
+    <w:p>
+      <w:pPr>
+        <w:pStyle w:val="Compact"/>
+      </w:pPr>
+      <w:r>
+        <w:t xml:space="preserve">16131</w:t>
       </w:r>
     </w:p>
     <w:p>
@@ -8544,886 +9562,6 @@
         <w:pStyle w:val="Compact"/>
       </w:pPr>
       <w:r>
-        <w:t xml:space="preserve">2012</w:t>
-      </w:r>
-    </w:p>
-    <w:p>
-      <w:pPr>
-        <w:pStyle w:val="Compact"/>
-      </w:pPr>
-      <w:r>
-        <w:t xml:space="preserve">2.5% (187)</w:t>
-      </w:r>
-    </w:p>
-    <w:p>
-      <w:pPr>
-        <w:pStyle w:val="Compact"/>
-      </w:pPr>
-      <w:r>
-        <w:t xml:space="preserve">7628</w:t>
-      </w:r>
-    </w:p>
-    <w:p>
-      <w:pPr>
-        <w:pStyle w:val="Compact"/>
-      </w:pPr>
-      <w:r>
-        <w:t xml:space="preserve">0.69 (0.57, 0.84)</w:t>
-      </w:r>
-    </w:p>
-    <w:p>
-      <w:pPr>
-        <w:pStyle w:val="Compact"/>
-      </w:pPr>
-      <w:r>
-        <w:t xml:space="preserve">0.000211</w:t>
-      </w:r>
-    </w:p>
-    <w:p>
-      <w:pPr>
-        <w:pStyle w:val="Compact"/>
-      </w:pPr>
-      <w:r>
-        <w:t xml:space="preserve">2013</w:t>
-      </w:r>
-    </w:p>
-    <w:p>
-      <w:pPr>
-        <w:pStyle w:val="Compact"/>
-      </w:pPr>
-      <w:r>
-        <w:t xml:space="preserve">2.2% (154)</w:t>
-      </w:r>
-    </w:p>
-    <w:p>
-      <w:pPr>
-        <w:pStyle w:val="Compact"/>
-      </w:pPr>
-      <w:r>
-        <w:t xml:space="preserve">6923</w:t>
-      </w:r>
-    </w:p>
-    <w:p>
-      <w:pPr>
-        <w:pStyle w:val="Compact"/>
-      </w:pPr>
-      <w:r>
-        <w:t xml:space="preserve">0.63 (0.51, 0.77)</w:t>
-      </w:r>
-    </w:p>
-    <w:p>
-      <w:pPr>
-        <w:pStyle w:val="Compact"/>
-      </w:pPr>
-      <w:r>
-        <w:t xml:space="preserve">8.29e-06</w:t>
-      </w:r>
-    </w:p>
-    <w:p>
-      <w:pPr>
-        <w:pStyle w:val="Compact"/>
-      </w:pPr>
-      <w:r>
-        <w:t xml:space="preserve">2014</w:t>
-      </w:r>
-    </w:p>
-    <w:p>
-      <w:pPr>
-        <w:pStyle w:val="Compact"/>
-      </w:pPr>
-      <w:r>
-        <w:t xml:space="preserve">0.8% (51)</w:t>
-      </w:r>
-    </w:p>
-    <w:p>
-      <w:pPr>
-        <w:pStyle w:val="Compact"/>
-      </w:pPr>
-      <w:r>
-        <w:t xml:space="preserve">6239</w:t>
-      </w:r>
-    </w:p>
-    <w:p>
-      <w:pPr>
-        <w:pStyle w:val="Compact"/>
-      </w:pPr>
-      <w:r>
-        <w:t xml:space="preserve">0.23 (0.17, 0.31)</w:t>
-      </w:r>
-    </w:p>
-    <w:p>
-      <w:pPr>
-        <w:pStyle w:val="Compact"/>
-      </w:pPr>
-      <w:r>
-        <w:t xml:space="preserve">1.29e-21</w:t>
-      </w:r>
-    </w:p>
-    <w:p>
-      <w:pPr>
-        <w:pStyle w:val="Compact"/>
-      </w:pPr>
-      <w:r>
-        <w:t xml:space="preserve">2015</w:t>
-      </w:r>
-    </w:p>
-    <w:p>
-      <w:pPr>
-        <w:pStyle w:val="Compact"/>
-      </w:pPr>
-      <w:r>
-        <w:t xml:space="preserve">0.1% (8)</w:t>
-      </w:r>
-    </w:p>
-    <w:p>
-      <w:pPr>
-        <w:pStyle w:val="Compact"/>
-      </w:pPr>
-      <w:r>
-        <w:t xml:space="preserve">5512</w:t>
-      </w:r>
-    </w:p>
-    <w:p>
-      <w:pPr>
-        <w:pStyle w:val="Compact"/>
-      </w:pPr>
-      <w:r>
-        <w:t xml:space="preserve">0.04 (0.02, 0.08)</w:t>
-      </w:r>
-    </w:p>
-    <w:p>
-      <w:pPr>
-        <w:pStyle w:val="Compact"/>
-      </w:pPr>
-      <w:r>
-        <w:t xml:space="preserve">3.62e-19</w:t>
-      </w:r>
-    </w:p>
-    <w:p>
-      <w:pPr>
-        <w:pStyle w:val="Compact"/>
-      </w:pPr>
-      <w:r>
-        <w:t xml:space="preserve">Sex</w:t>
-      </w:r>
-    </w:p>
-    <w:p>
-      <w:pPr>
-        <w:pStyle w:val="Compact"/>
-      </w:pPr>
-      <w:r>
-        <w:t xml:space="preserve">Female</w:t>
-      </w:r>
-    </w:p>
-    <w:p>
-      <w:pPr>
-        <w:pStyle w:val="Compact"/>
-      </w:pPr>
-      <w:r>
-        <w:t xml:space="preserve">2.2% (383)</w:t>
-      </w:r>
-    </w:p>
-    <w:p>
-      <w:pPr>
-        <w:pStyle w:val="Compact"/>
-      </w:pPr>
-      <w:r>
-        <w:t xml:space="preserve">17439</w:t>
-      </w:r>
-    </w:p>
-    <w:p>
-      <w:pPr>
-        <w:pStyle w:val="Compact"/>
-      </w:pPr>
-      <w:r>
-        <w:t xml:space="preserve">0.83</w:t>
-      </w:r>
-    </w:p>
-    <w:p>
-      <w:pPr>
-        <w:pStyle w:val="Compact"/>
-      </w:pPr>
-      <w:r>
-        <w:t xml:space="preserve">Male</w:t>
-      </w:r>
-    </w:p>
-    <w:p>
-      <w:pPr>
-        <w:pStyle w:val="Compact"/>
-      </w:pPr>
-      <w:r>
-        <w:t xml:space="preserve">2.1% (503)</w:t>
-      </w:r>
-    </w:p>
-    <w:p>
-      <w:pPr>
-        <w:pStyle w:val="Compact"/>
-      </w:pPr>
-      <w:r>
-        <w:t xml:space="preserve">23538</w:t>
-      </w:r>
-    </w:p>
-    <w:p>
-      <w:pPr>
-        <w:pStyle w:val="Compact"/>
-      </w:pPr>
-      <w:r>
-        <w:t xml:space="preserve">0.99 (0.86, 1.13)</w:t>
-      </w:r>
-    </w:p>
-    <w:p>
-      <w:pPr>
-        <w:pStyle w:val="Compact"/>
-      </w:pPr>
-      <w:r>
-        <w:t xml:space="preserve">0.83</w:t>
-      </w:r>
-    </w:p>
-    <w:p>
-      <w:pPr>
-        <w:pStyle w:val="Compact"/>
-      </w:pPr>
-      <w:r>
-        <w:t xml:space="preserve">Age</w:t>
-      </w:r>
-    </w:p>
-    <w:p>
-      <w:pPr>
-        <w:pStyle w:val="Compact"/>
-      </w:pPr>
-      <w:r>
-        <w:t xml:space="preserve">0-14</w:t>
-      </w:r>
-    </w:p>
-    <w:p>
-      <w:pPr>
-        <w:pStyle w:val="Compact"/>
-      </w:pPr>
-      <w:r>
-        <w:t xml:space="preserve">3.0% (54)</w:t>
-      </w:r>
-    </w:p>
-    <w:p>
-      <w:pPr>
-        <w:pStyle w:val="Compact"/>
-      </w:pPr>
-      <w:r>
-        <w:t xml:space="preserve">1783</w:t>
-      </w:r>
-    </w:p>
-    <w:p>
-      <w:pPr>
-        <w:pStyle w:val="Compact"/>
-      </w:pPr>
-      <w:r>
-        <w:t xml:space="preserve">0.157</w:t>
-      </w:r>
-    </w:p>
-    <w:p>
-      <w:pPr>
-        <w:pStyle w:val="Compact"/>
-      </w:pPr>
-      <w:r>
-        <w:t xml:space="preserve">15-44</w:t>
-      </w:r>
-    </w:p>
-    <w:p>
-      <w:pPr>
-        <w:pStyle w:val="Compact"/>
-      </w:pPr>
-      <w:r>
-        <w:t xml:space="preserve">2.2% (539)</w:t>
-      </w:r>
-    </w:p>
-    <w:p>
-      <w:pPr>
-        <w:pStyle w:val="Compact"/>
-      </w:pPr>
-      <w:r>
-        <w:t xml:space="preserve">25000</w:t>
-      </w:r>
-    </w:p>
-    <w:p>
-      <w:pPr>
-        <w:pStyle w:val="Compact"/>
-      </w:pPr>
-      <w:r>
-        <w:t xml:space="preserve">0.72 (0.53, 0.98)</w:t>
-      </w:r>
-    </w:p>
-    <w:p>
-      <w:pPr>
-        <w:pStyle w:val="Compact"/>
-      </w:pPr>
-      <w:r>
-        <w:t xml:space="preserve">0.0303</w:t>
-      </w:r>
-    </w:p>
-    <w:p>
-      <w:pPr>
-        <w:pStyle w:val="Compact"/>
-      </w:pPr>
-      <w:r>
-        <w:t xml:space="preserve">45-64</w:t>
-      </w:r>
-    </w:p>
-    <w:p>
-      <w:pPr>
-        <w:pStyle w:val="Compact"/>
-      </w:pPr>
-      <w:r>
-        <w:t xml:space="preserve">2.0% (180)</w:t>
-      </w:r>
-    </w:p>
-    <w:p>
-      <w:pPr>
-        <w:pStyle w:val="Compact"/>
-      </w:pPr>
-      <w:r>
-        <w:t xml:space="preserve">8896</w:t>
-      </w:r>
-    </w:p>
-    <w:p>
-      <w:pPr>
-        <w:pStyle w:val="Compact"/>
-      </w:pPr>
-      <w:r>
-        <w:t xml:space="preserve">0.68 (0.49, 0.95)</w:t>
-      </w:r>
-    </w:p>
-    <w:p>
-      <w:pPr>
-        <w:pStyle w:val="Compact"/>
-      </w:pPr>
-      <w:r>
-        <w:t xml:space="preserve">0.0209</w:t>
-      </w:r>
-    </w:p>
-    <w:p>
-      <w:pPr>
-        <w:pStyle w:val="Compact"/>
-      </w:pPr>
-      <w:r>
-        <w:t xml:space="preserve">65+</w:t>
-      </w:r>
-    </w:p>
-    <w:p>
-      <w:pPr>
-        <w:pStyle w:val="Compact"/>
-      </w:pPr>
-      <w:r>
-        <w:t xml:space="preserve">2.1% (113)</w:t>
-      </w:r>
-    </w:p>
-    <w:p>
-      <w:pPr>
-        <w:pStyle w:val="Compact"/>
-      </w:pPr>
-      <w:r>
-        <w:t xml:space="preserve">5298</w:t>
-      </w:r>
-    </w:p>
-    <w:p>
-      <w:pPr>
-        <w:pStyle w:val="Compact"/>
-      </w:pPr>
-      <w:r>
-        <w:t xml:space="preserve">0.69 (0.49, 0.99)</w:t>
-      </w:r>
-    </w:p>
-    <w:p>
-      <w:pPr>
-        <w:pStyle w:val="Compact"/>
-      </w:pPr>
-      <w:r>
-        <w:t xml:space="preserve">0.042</w:t>
-      </w:r>
-    </w:p>
-    <w:p>
-      <w:pPr>
-        <w:pStyle w:val="Compact"/>
-      </w:pPr>
-      <w:r>
-        <w:t xml:space="preserve">Ethnic group</w:t>
-      </w:r>
-    </w:p>
-    <w:p>
-      <w:pPr>
-        <w:pStyle w:val="Compact"/>
-      </w:pPr>
-      <w:r>
-        <w:t xml:space="preserve">White</w:t>
-      </w:r>
-    </w:p>
-    <w:p>
-      <w:pPr>
-        <w:pStyle w:val="Compact"/>
-      </w:pPr>
-      <w:r>
-        <w:t xml:space="preserve">2.3% (182)</w:t>
-      </w:r>
-    </w:p>
-    <w:p>
-      <w:pPr>
-        <w:pStyle w:val="Compact"/>
-      </w:pPr>
-      <w:r>
-        <w:t xml:space="preserve">8055</w:t>
-      </w:r>
-    </w:p>
-    <w:p>
-      <w:pPr>
-        <w:pStyle w:val="Compact"/>
-      </w:pPr>
-      <w:r>
-        <w:t xml:space="preserve">0.423</w:t>
-      </w:r>
-    </w:p>
-    <w:p>
-      <w:pPr>
-        <w:pStyle w:val="Compact"/>
-      </w:pPr>
-      <w:r>
-        <w:t xml:space="preserve">Black-Caribbean</w:t>
-      </w:r>
-    </w:p>
-    <w:p>
-      <w:pPr>
-        <w:pStyle w:val="Compact"/>
-      </w:pPr>
-      <w:r>
-        <w:t xml:space="preserve">2.2% (20)</w:t>
-      </w:r>
-    </w:p>
-    <w:p>
-      <w:pPr>
-        <w:pStyle w:val="Compact"/>
-      </w:pPr>
-      <w:r>
-        <w:t xml:space="preserve">916</w:t>
-      </w:r>
-    </w:p>
-    <w:p>
-      <w:pPr>
-        <w:pStyle w:val="Compact"/>
-      </w:pPr>
-      <w:r>
-        <w:t xml:space="preserve">0.89 (0.54, 1.39)</w:t>
-      </w:r>
-    </w:p>
-    <w:p>
-      <w:pPr>
-        <w:pStyle w:val="Compact"/>
-      </w:pPr>
-      <w:r>
-        <w:t xml:space="preserve">0.626</w:t>
-      </w:r>
-    </w:p>
-    <w:p>
-      <w:pPr>
-        <w:pStyle w:val="Compact"/>
-      </w:pPr>
-      <w:r>
-        <w:t xml:space="preserve">Black-African</w:t>
-      </w:r>
-    </w:p>
-    <w:p>
-      <w:pPr>
-        <w:pStyle w:val="Compact"/>
-      </w:pPr>
-      <w:r>
-        <w:t xml:space="preserve">1.9% (139)</w:t>
-      </w:r>
-    </w:p>
-    <w:p>
-      <w:pPr>
-        <w:pStyle w:val="Compact"/>
-      </w:pPr>
-      <w:r>
-        <w:t xml:space="preserve">7140</w:t>
-      </w:r>
-    </w:p>
-    <w:p>
-      <w:pPr>
-        <w:pStyle w:val="Compact"/>
-      </w:pPr>
-      <w:r>
-        <w:t xml:space="preserve">0.73 (0.55, 0.96)</w:t>
-      </w:r>
-    </w:p>
-    <w:p>
-      <w:pPr>
-        <w:pStyle w:val="Compact"/>
-      </w:pPr>
-      <w:r>
-        <w:t xml:space="preserve">0.025</w:t>
-      </w:r>
-    </w:p>
-    <w:p>
-      <w:pPr>
-        <w:pStyle w:val="Compact"/>
-      </w:pPr>
-      <w:r>
-        <w:t xml:space="preserve">Black-Other</w:t>
-      </w:r>
-    </w:p>
-    <w:p>
-      <w:pPr>
-        <w:pStyle w:val="Compact"/>
-      </w:pPr>
-      <w:r>
-        <w:t xml:space="preserve">3.0% (11)</w:t>
-      </w:r>
-    </w:p>
-    <w:p>
-      <w:pPr>
-        <w:pStyle w:val="Compact"/>
-      </w:pPr>
-      <w:r>
-        <w:t xml:space="preserve">368</w:t>
-      </w:r>
-    </w:p>
-    <w:p>
-      <w:pPr>
-        <w:pStyle w:val="Compact"/>
-      </w:pPr>
-      <w:r>
-        <w:t xml:space="preserve">1.33 (0.67, 2.38)</w:t>
-      </w:r>
-    </w:p>
-    <w:p>
-      <w:pPr>
-        <w:pStyle w:val="Compact"/>
-      </w:pPr>
-      <w:r>
-        <w:t xml:space="preserve">0.379</w:t>
-      </w:r>
-    </w:p>
-    <w:p>
-      <w:pPr>
-        <w:pStyle w:val="Compact"/>
-      </w:pPr>
-      <w:r>
-        <w:t xml:space="preserve">Indian</w:t>
-      </w:r>
-    </w:p>
-    <w:p>
-      <w:pPr>
-        <w:pStyle w:val="Compact"/>
-      </w:pPr>
-      <w:r>
-        <w:t xml:space="preserve">2.1% (230)</w:t>
-      </w:r>
-    </w:p>
-    <w:p>
-      <w:pPr>
-        <w:pStyle w:val="Compact"/>
-      </w:pPr>
-      <w:r>
-        <w:t xml:space="preserve">10707</w:t>
-      </w:r>
-    </w:p>
-    <w:p>
-      <w:pPr>
-        <w:pStyle w:val="Compact"/>
-      </w:pPr>
-      <w:r>
-        <w:t xml:space="preserve">0.86 (0.67, 1.10)</w:t>
-      </w:r>
-    </w:p>
-    <w:p>
-      <w:pPr>
-        <w:pStyle w:val="Compact"/>
-      </w:pPr>
-      <w:r>
-        <w:t xml:space="preserve">0.23</w:t>
-      </w:r>
-    </w:p>
-    <w:p>
-      <w:pPr>
-        <w:pStyle w:val="Compact"/>
-      </w:pPr>
-      <w:r>
-        <w:t xml:space="preserve">Pakistani</w:t>
-      </w:r>
-    </w:p>
-    <w:p>
-      <w:pPr>
-        <w:pStyle w:val="Compact"/>
-      </w:pPr>
-      <w:r>
-        <w:t xml:space="preserve">2.4% (158)</w:t>
-      </w:r>
-    </w:p>
-    <w:p>
-      <w:pPr>
-        <w:pStyle w:val="Compact"/>
-      </w:pPr>
-      <w:r>
-        <w:t xml:space="preserve">6721</w:t>
-      </w:r>
-    </w:p>
-    <w:p>
-      <w:pPr>
-        <w:pStyle w:val="Compact"/>
-      </w:pPr>
-      <w:r>
-        <w:t xml:space="preserve">0.92 (0.72, 1.19)</w:t>
-      </w:r>
-    </w:p>
-    <w:p>
-      <w:pPr>
-        <w:pStyle w:val="Compact"/>
-      </w:pPr>
-      <w:r>
-        <w:t xml:space="preserve">0.536</w:t>
-      </w:r>
-    </w:p>
-    <w:p>
-      <w:pPr>
-        <w:pStyle w:val="Compact"/>
-      </w:pPr>
-      <w:r>
-        <w:t xml:space="preserve">Bangladeshi</w:t>
-      </w:r>
-    </w:p>
-    <w:p>
-      <w:pPr>
-        <w:pStyle w:val="Compact"/>
-      </w:pPr>
-      <w:r>
-        <w:t xml:space="preserve">2.2% (37)</w:t>
-      </w:r>
-    </w:p>
-    <w:p>
-      <w:pPr>
-        <w:pStyle w:val="Compact"/>
-      </w:pPr>
-      <w:r>
-        <w:t xml:space="preserve">1665</w:t>
-      </w:r>
-    </w:p>
-    <w:p>
-      <w:pPr>
-        <w:pStyle w:val="Compact"/>
-      </w:pPr>
-      <w:r>
-        <w:t xml:space="preserve">0.88 (0.59, 1.29)</w:t>
-      </w:r>
-    </w:p>
-    <w:p>
-      <w:pPr>
-        <w:pStyle w:val="Compact"/>
-      </w:pPr>
-      <w:r>
-        <w:t xml:space="preserve">0.526</w:t>
-      </w:r>
-    </w:p>
-    <w:p>
-      <w:pPr>
-        <w:pStyle w:val="Compact"/>
-      </w:pPr>
-      <w:r>
-        <w:t xml:space="preserve">Chinese</w:t>
-      </w:r>
-    </w:p>
-    <w:p>
-      <w:pPr>
-        <w:pStyle w:val="Compact"/>
-      </w:pPr>
-      <w:r>
-        <w:t xml:space="preserve">1.7% (8)</w:t>
-      </w:r>
-    </w:p>
-    <w:p>
-      <w:pPr>
-        <w:pStyle w:val="Compact"/>
-      </w:pPr>
-      <w:r>
-        <w:t xml:space="preserve">483</w:t>
-      </w:r>
-    </w:p>
-    <w:p>
-      <w:pPr>
-        <w:pStyle w:val="Compact"/>
-      </w:pPr>
-      <w:r>
-        <w:t xml:space="preserve">0.68 (0.30, 1.33)</w:t>
-      </w:r>
-    </w:p>
-    <w:p>
-      <w:pPr>
-        <w:pStyle w:val="Compact"/>
-      </w:pPr>
-      <w:r>
-        <w:t xml:space="preserve">0.307</w:t>
-      </w:r>
-    </w:p>
-    <w:p>
-      <w:pPr>
-        <w:pStyle w:val="Compact"/>
-      </w:pPr>
-      <w:r>
-        <w:t xml:space="preserve">Mixed / Other</w:t>
-      </w:r>
-    </w:p>
-    <w:p>
-      <w:pPr>
-        <w:pStyle w:val="Compact"/>
-      </w:pPr>
-      <w:r>
-        <w:t xml:space="preserve">2.1% (101)</w:t>
-      </w:r>
-    </w:p>
-    <w:p>
-      <w:pPr>
-        <w:pStyle w:val="Compact"/>
-      </w:pPr>
-      <w:r>
-        <w:t xml:space="preserve">4922</w:t>
-      </w:r>
-    </w:p>
-    <w:p>
-      <w:pPr>
-        <w:pStyle w:val="Compact"/>
-      </w:pPr>
-      <w:r>
-        <w:t xml:space="preserve">0.86 (0.64, 1.15)</w:t>
-      </w:r>
-    </w:p>
-    <w:p>
-      <w:pPr>
-        <w:pStyle w:val="Compact"/>
-      </w:pPr>
-      <w:r>
-        <w:t xml:space="preserve">0.308</w:t>
-      </w:r>
-    </w:p>
-    <w:p>
-      <w:pPr>
-        <w:pStyle w:val="Compact"/>
-      </w:pPr>
-      <w:r>
-        <w:t xml:space="preserve">UK birth status</w:t>
-      </w:r>
-    </w:p>
-    <w:p>
-      <w:pPr>
-        <w:pStyle w:val="Compact"/>
-      </w:pPr>
-      <w:r>
-        <w:t xml:space="preserve">Non-UK Born</w:t>
-      </w:r>
-    </w:p>
-    <w:p>
-      <w:pPr>
-        <w:pStyle w:val="Compact"/>
-      </w:pPr>
-      <w:r>
-        <w:t xml:space="preserve">2.1% (646)</w:t>
-      </w:r>
-    </w:p>
-    <w:p>
-      <w:pPr>
-        <w:pStyle w:val="Compact"/>
-      </w:pPr>
-      <w:r>
-        <w:t xml:space="preserve">30481</w:t>
-      </w:r>
-    </w:p>
-    <w:p>
-      <w:pPr>
-        <w:pStyle w:val="Compact"/>
-      </w:pPr>
-      <w:r>
-        <w:t xml:space="preserve">0.763</w:t>
-      </w:r>
-    </w:p>
-    <w:p>
-      <w:pPr>
-        <w:pStyle w:val="Compact"/>
-      </w:pPr>
-      <w:r>
-        <w:t xml:space="preserve">UK Born</w:t>
-      </w:r>
-    </w:p>
-    <w:p>
-      <w:pPr>
-        <w:pStyle w:val="Compact"/>
-      </w:pPr>
-      <w:r>
-        <w:t xml:space="preserve">2.3% (240)</w:t>
-      </w:r>
-    </w:p>
-    <w:p>
-      <w:pPr>
-        <w:pStyle w:val="Compact"/>
-      </w:pPr>
-      <w:r>
-        <w:t xml:space="preserve">10496</w:t>
-      </w:r>
-    </w:p>
-    <w:p>
-      <w:pPr>
-        <w:pStyle w:val="Compact"/>
-      </w:pPr>
-      <w:r>
-        <w:t xml:space="preserve">0.97 (0.79, 1.18)</w:t>
-      </w:r>
-    </w:p>
-    <w:p>
-      <w:pPr>
-        <w:pStyle w:val="Compact"/>
-      </w:pPr>
-      <w:r>
-        <w:t xml:space="preserve">0.763</w:t>
-      </w:r>
-    </w:p>
-    <w:p>
-      <w:pPr>
-        <w:pStyle w:val="Compact"/>
-      </w:pPr>
-      <w:r>
-        <w:t xml:space="preserve">Socio-economic status</w:t>
-      </w:r>
-    </w:p>
-    <w:p>
-      <w:pPr>
-        <w:pStyle w:val="Compact"/>
-      </w:pPr>
-      <w:r>
-        <w:t xml:space="preserve">1</w:t>
-      </w:r>
-    </w:p>
-    <w:p>
-      <w:pPr>
-        <w:pStyle w:val="Compact"/>
-      </w:pPr>
-      <w:r>
-        <w:t xml:space="preserve">2.3% (364)</w:t>
-      </w:r>
-    </w:p>
-    <w:p>
-      <w:pPr>
-        <w:pStyle w:val="Compact"/>
-      </w:pPr>
-      <w:r>
-        <w:t xml:space="preserve">15884</w:t>
-      </w:r>
-    </w:p>
-    <w:p>
-      <w:pPr>
-        <w:pStyle w:val="Compact"/>
-      </w:pPr>
-      <w:r>
-        <w:t xml:space="preserve">0.517</w:t>
-      </w:r>
-    </w:p>
-    <w:p>
-      <w:pPr>
-        <w:pStyle w:val="Compact"/>
-      </w:pPr>
-      <w:r>
         <w:t xml:space="preserve">2</w:t>
       </w:r>
     </w:p>
@@ -9432,31 +9570,31 @@
         <w:pStyle w:val="Compact"/>
       </w:pPr>
       <w:r>
-        <w:t xml:space="preserve">2.1% (263)</w:t>
-      </w:r>
-    </w:p>
-    <w:p>
-      <w:pPr>
-        <w:pStyle w:val="Compact"/>
-      </w:pPr>
-      <w:r>
-        <w:t xml:space="preserve">12422</w:t>
-      </w:r>
-    </w:p>
-    <w:p>
-      <w:pPr>
-        <w:pStyle w:val="Compact"/>
-      </w:pPr>
-      <w:r>
-        <w:t xml:space="preserve">0.92 (0.78, 1.08)</w:t>
-      </w:r>
-    </w:p>
-    <w:p>
-      <w:pPr>
-        <w:pStyle w:val="Compact"/>
-      </w:pPr>
-      <w:r>
-        <w:t xml:space="preserve">0.32</w:t>
+        <w:t xml:space="preserve">3.7% (462)</w:t>
+      </w:r>
+    </w:p>
+    <w:p>
+      <w:pPr>
+        <w:pStyle w:val="Compact"/>
+      </w:pPr>
+      <w:r>
+        <w:t xml:space="preserve">12621</w:t>
+      </w:r>
+    </w:p>
+    <w:p>
+      <w:pPr>
+        <w:pStyle w:val="Compact"/>
+      </w:pPr>
+      <w:r>
+        <w:t xml:space="preserve">0.96 (0.85, 1.09)</w:t>
+      </w:r>
+    </w:p>
+    <w:p>
+      <w:pPr>
+        <w:pStyle w:val="Compact"/>
+      </w:pPr>
+      <w:r>
+        <w:t xml:space="preserve">0.53</w:t>
       </w:r>
     </w:p>
     <w:p>
@@ -9472,31 +9610,31 @@
         <w:pStyle w:val="Compact"/>
       </w:pPr>
       <w:r>
-        <w:t xml:space="preserve">2.0% (131)</w:t>
-      </w:r>
-    </w:p>
-    <w:p>
-      <w:pPr>
-        <w:pStyle w:val="Compact"/>
-      </w:pPr>
-      <w:r>
-        <w:t xml:space="preserve">6435</w:t>
-      </w:r>
-    </w:p>
-    <w:p>
-      <w:pPr>
-        <w:pStyle w:val="Compact"/>
-      </w:pPr>
-      <w:r>
-        <w:t xml:space="preserve">0.89 (0.72, 1.09)</w:t>
-      </w:r>
-    </w:p>
-    <w:p>
-      <w:pPr>
-        <w:pStyle w:val="Compact"/>
-      </w:pPr>
-      <w:r>
-        <w:t xml:space="preserve">0.282</w:t>
+        <w:t xml:space="preserve">3.5% (226)</w:t>
+      </w:r>
+    </w:p>
+    <w:p>
+      <w:pPr>
+        <w:pStyle w:val="Compact"/>
+      </w:pPr>
+      <w:r>
+        <w:t xml:space="preserve">6530</w:t>
+      </w:r>
+    </w:p>
+    <w:p>
+      <w:pPr>
+        <w:pStyle w:val="Compact"/>
+      </w:pPr>
+      <w:r>
+        <w:t xml:space="preserve">0.84 (0.71, 0.98)</w:t>
+      </w:r>
+    </w:p>
+    <w:p>
+      <w:pPr>
+        <w:pStyle w:val="Compact"/>
+      </w:pPr>
+      <w:r>
+        <w:t xml:space="preserve">0.0299</w:t>
       </w:r>
     </w:p>
     <w:p>
@@ -9512,31 +9650,31 @@
         <w:pStyle w:val="Compact"/>
       </w:pPr>
       <w:r>
-        <w:t xml:space="preserve">1.9% (70)</w:t>
-      </w:r>
-    </w:p>
-    <w:p>
-      <w:pPr>
-        <w:pStyle w:val="Compact"/>
-      </w:pPr>
-      <w:r>
-        <w:t xml:space="preserve">3712</w:t>
-      </w:r>
-    </w:p>
-    <w:p>
-      <w:pPr>
-        <w:pStyle w:val="Compact"/>
-      </w:pPr>
-      <w:r>
-        <w:t xml:space="preserve">0.83 (0.63, 1.07)</w:t>
-      </w:r>
-    </w:p>
-    <w:p>
-      <w:pPr>
-        <w:pStyle w:val="Compact"/>
-      </w:pPr>
-      <w:r>
-        <w:t xml:space="preserve">0.168</w:t>
+        <w:t xml:space="preserve">4.1% (154)</w:t>
+      </w:r>
+    </w:p>
+    <w:p>
+      <w:pPr>
+        <w:pStyle w:val="Compact"/>
+      </w:pPr>
+      <w:r>
+        <w:t xml:space="preserve">3796</w:t>
+      </w:r>
+    </w:p>
+    <w:p>
+      <w:pPr>
+        <w:pStyle w:val="Compact"/>
+      </w:pPr>
+      <w:r>
+        <w:t xml:space="preserve">0.91 (0.76, 1.10)</w:t>
+      </w:r>
+    </w:p>
+    <w:p>
+      <w:pPr>
+        <w:pStyle w:val="Compact"/>
+      </w:pPr>
+      <w:r>
+        <w:t xml:space="preserve">0.346</w:t>
       </w:r>
     </w:p>
     <w:p>
@@ -9552,31 +9690,31 @@
         <w:pStyle w:val="Compact"/>
       </w:pPr>
       <w:r>
-        <w:t xml:space="preserve">2.3% (58)</w:t>
-      </w:r>
-    </w:p>
-    <w:p>
-      <w:pPr>
-        <w:pStyle w:val="Compact"/>
-      </w:pPr>
-      <w:r>
-        <w:t xml:space="preserve">2524</w:t>
-      </w:r>
-    </w:p>
-    <w:p>
-      <w:pPr>
-        <w:pStyle w:val="Compact"/>
-      </w:pPr>
-      <w:r>
-        <w:t xml:space="preserve">1.04 (0.77, 1.37)</w:t>
-      </w:r>
-    </w:p>
-    <w:p>
-      <w:pPr>
-        <w:pStyle w:val="Compact"/>
-      </w:pPr>
-      <w:r>
-        <w:t xml:space="preserve">0.804</w:t>
+        <w:t xml:space="preserve">4.5% (115)</w:t>
+      </w:r>
+    </w:p>
+    <w:p>
+      <w:pPr>
+        <w:pStyle w:val="Compact"/>
+      </w:pPr>
+      <w:r>
+        <w:t xml:space="preserve">2581</w:t>
+      </w:r>
+    </w:p>
+    <w:p>
+      <w:pPr>
+        <w:pStyle w:val="Compact"/>
+      </w:pPr>
+      <w:r>
+        <w:t xml:space="preserve">0.93 (0.75, 1.14)</w:t>
+      </w:r>
+    </w:p>
+    <w:p>
+      <w:pPr>
+        <w:pStyle w:val="Compact"/>
+      </w:pPr>
+      <w:r>
+        <w:t xml:space="preserve">0.492</w:t>
       </w:r>
     </w:p>
     <w:p>
@@ -9602,7 +9740,37 @@
         <w:pStyle w:val="Compact"/>
       </w:pPr>
       <w:r>
-        <w:t xml:space="preserve">Table 10: Results from a logistic regression model with data completeness (Complete/Missing) for date of starting treatment as an outcome, adjusted for: year, sex, age (grouped as 0-14 year olds, 15-65 year olds and 65+), ethnic group, UK birth status and socio-economic status (national quintiles). For socio-economic group 1 indicates the most deprived quintile. Notifications from 2010 onwards were included as socio-economic status was not collected before this. Complete case analysis was used. Odds ratios shown are adjusted for all explanatory variables. There is little evidence that the missing data for the date of starting treatment is associated with any variable considered, except for year of notification.</w:t>
+        <w:t xml:space="preserve">Table 10: Results from a logistic regression model with data completeness (Complete/Missing) for date of starting treatment</w:t>
+      </w:r>
+      <w:r>
+        <w:t xml:space="preserve"> </w:t>
+      </w:r>
+      <w:r>
+        <w:t xml:space="preserve">as an outcome, adjusted for: year, sex, age (grouped as 0-14 year olds, 15-65 year olds and 65+), ethnic group, UK birth status and</w:t>
+      </w:r>
+      <w:r>
+        <w:t xml:space="preserve"> </w:t>
+      </w:r>
+      <w:r>
+        <w:t xml:space="preserve">socio-economic status (national quintiles). For socio-economic group 1 indicates the most deprived quintile. Notifications from 2010</w:t>
+      </w:r>
+      <w:r>
+        <w:t xml:space="preserve"> </w:t>
+      </w:r>
+      <w:r>
+        <w:t xml:space="preserve">onwards were included as socio-economic status was not collected before this. Complete case analysis was used. Odds ratios shown are</w:t>
+      </w:r>
+      <w:r>
+        <w:t xml:space="preserve"> </w:t>
+      </w:r>
+      <w:r>
+        <w:t xml:space="preserve">adjusted for all explanatory variables. There is little evidence that the missing data for the date of starting treatment is</w:t>
+      </w:r>
+      <w:r>
+        <w:t xml:space="preserve"> </w:t>
+      </w:r>
+      <w:r>
+        <w:t xml:space="preserve">associated with any variable considered, except for year of notification.</w:t>
       </w:r>
     </w:p>
     <w:p>

</xml_diff>

<commit_message>
added doi and updated title
</commit_message>
<xml_diff>
--- a/vignettes/drafts/paper/paper.docx
+++ b/vignettes/drafts/paper/paper.docx
@@ -7,19 +7,7 @@
         <w:pStyle w:val="Title"/>
       </w:pPr>
       <w:r>
-        <w:t xml:space="preserve">Explore</w:t>
-      </w:r>
-      <w:r>
-        <w:t xml:space="preserve"> </w:t>
-      </w:r>
-      <w:r>
-        <w:t xml:space="preserve">and</w:t>
-      </w:r>
-      <w:r>
-        <w:t xml:space="preserve"> </w:t>
-      </w:r>
-      <w:r>
-        <w:t xml:space="preserve">Evaluate</w:t>
+        <w:t xml:space="preserve">Evaluating</w:t>
       </w:r>
       <w:r>
         <w:t xml:space="preserve"> </w:t>
@@ -414,18 +402,29 @@
         </w:numPr>
       </w:pPr>
       <w:r>
-        <w:t xml:space="preserve">This analysis should be repeated in other datasets - for this reason the code is available as an R package.</w:t>
+        <w:t xml:space="preserve">This analysis should be repeated in other datasets - for this reason the code is available as an R package (</w:t>
+      </w:r>
+      <w:hyperlink r:id="rId26">
+        <w:r>
+          <w:rPr>
+            <w:rStyle w:val="Hyperlink"/>
+          </w:rPr>
+          <w:t xml:space="preserve">https://doi.org/10.5281/zenodo.3492200</w:t>
+        </w:r>
+      </w:hyperlink>
+      <w:r>
+        <w:t xml:space="preserve">).</w:t>
       </w:r>
     </w:p>
     <w:p>
       <w:pPr>
         <w:pStyle w:val="Heading1"/>
       </w:pPr>
-      <w:bookmarkStart w:id="26" w:name="introduction"/>
+      <w:bookmarkStart w:id="27" w:name="introduction"/>
       <w:r>
         <w:t xml:space="preserve">Introduction</w:t>
       </w:r>
-      <w:bookmarkEnd w:id="26"/>
+      <w:bookmarkEnd w:id="27"/>
     </w:p>
     <w:p>
       <w:pPr>
@@ -542,58 +541,19 @@
       <w:pPr>
         <w:pStyle w:val="Heading1"/>
       </w:pPr>
-      <w:bookmarkStart w:id="27" w:name="methods-1"/>
+      <w:bookmarkStart w:id="28" w:name="methods-1"/>
       <w:r>
         <w:t xml:space="preserve">Methods</w:t>
       </w:r>
-      <w:bookmarkEnd w:id="27"/>
+      <w:bookmarkEnd w:id="28"/>
     </w:p>
     <w:p>
       <w:pPr>
         <w:pStyle w:val="Heading2"/>
       </w:pPr>
-      <w:bookmarkStart w:id="28" w:name="enhanced-tuberculosis-surveillance-ets-system"/>
+      <w:bookmarkStart w:id="29" w:name="enhanced-tuberculosis-surveillance-ets-system"/>
       <w:r>
         <w:t xml:space="preserve">Enhanced tuberculosis surveillance (ETS) system</w:t>
-      </w:r>
-      <w:bookmarkEnd w:id="28"/>
-    </w:p>
-    <w:p>
-      <w:pPr>
-        <w:pStyle w:val="FirstParagraph"/>
-      </w:pPr>
-      <w:r>
-        <w:t xml:space="preserve">The ETS is a database that collects demographic, clinical, and microbiological data on all notified TB cases in England and is maintained by Public Health England (PHE). Notification is required by law, with health service providers having to inform PHE of all confirmed TB cases.</w:t>
-      </w:r>
-      <w:r>
-        <w:t xml:space="preserve">[2]</w:t>
-      </w:r>
-      <w:r>
-        <w:t xml:space="preserve"> </w:t>
-      </w:r>
-      <w:r>
-        <w:t xml:space="preserve">Data collection began in 2000 and was expanded, with additional variables, with the launch of a web based system in 2008.</w:t>
-      </w:r>
-      <w:r>
-        <w:t xml:space="preserve">[3]</w:t>
-      </w:r>
-      <w:r>
-        <w:t xml:space="preserve"> </w:t>
-      </w:r>
-      <w:r>
-        <w:t xml:space="preserve">It is updated annually with de-notifications, late notifications and other updates. A descriptive analysis of TB epidemiology in England is published each year, which reports on data collection, cleaning, and trends in TB incidence at both a national, and sub-national level.</w:t>
-      </w:r>
-      <w:r>
-        <w:t xml:space="preserve">[2]</w:t>
-      </w:r>
-    </w:p>
-    <w:p>
-      <w:pPr>
-        <w:pStyle w:val="Heading3"/>
-      </w:pPr>
-      <w:bookmarkStart w:id="29" w:name="data-extraction-and-management"/>
-      <w:r>
-        <w:t xml:space="preserve">Data extraction and management</w:t>
       </w:r>
       <w:bookmarkEnd w:id="29"/>
     </w:p>
@@ -602,9 +562,48 @@
         <w:pStyle w:val="FirstParagraph"/>
       </w:pPr>
       <w:r>
+        <w:t xml:space="preserve">The ETS is a database that collects demographic, clinical, and microbiological data on all notified TB cases in England and is maintained by Public Health England (PHE). Notification is required by law, with health service providers having to inform PHE of all confirmed TB cases.</w:t>
+      </w:r>
+      <w:r>
+        <w:t xml:space="preserve">[2]</w:t>
+      </w:r>
+      <w:r>
+        <w:t xml:space="preserve"> </w:t>
+      </w:r>
+      <w:r>
+        <w:t xml:space="preserve">Data collection began in 2000 and was expanded, with additional variables, with the launch of a web based system in 2008.</w:t>
+      </w:r>
+      <w:r>
+        <w:t xml:space="preserve">[3]</w:t>
+      </w:r>
+      <w:r>
+        <w:t xml:space="preserve"> </w:t>
+      </w:r>
+      <w:r>
+        <w:t xml:space="preserve">It is updated annually with de-notifications, late notifications and other updates. A descriptive analysis of TB epidemiology in England is published each year, which reports on data collection, cleaning, and trends in TB incidence at both a national, and sub-national level.</w:t>
+      </w:r>
+      <w:r>
+        <w:t xml:space="preserve">[2]</w:t>
+      </w:r>
+    </w:p>
+    <w:p>
+      <w:pPr>
+        <w:pStyle w:val="Heading3"/>
+      </w:pPr>
+      <w:bookmarkStart w:id="30" w:name="data-extraction-and-management"/>
+      <w:r>
+        <w:t xml:space="preserve">Data extraction and management</w:t>
+      </w:r>
+      <w:bookmarkEnd w:id="30"/>
+    </w:p>
+    <w:p>
+      <w:pPr>
+        <w:pStyle w:val="FirstParagraph"/>
+      </w:pPr>
+      <w:r>
         <w:t xml:space="preserve">Data on all notifications (114,820 notifications) from the ETS system from 2000 to 2015 were obtained from PHE via an application to the TB monitoring team. Data fields included: notification date, age, PHE centre, occupation, ethnic group, UK birth status, years since entry to the UK, date of symptom onset, date of presentation, date of diagnosis, date of treatment start, date of treatment end, date of death, Pulmonary TB status, culture status, sputum smear status, drug resistance, BCG vaccination status, year of vaccination, outcome at 12 months, overall outcome, and cause of death. Invalid entries were replaced with missing values unless otherwise noted, with character variables stored as factors using their most common entry as the baseline. Notifications from Scotland, Northern Ireland and Wales were dropped from the dataset. The code used for data cleaning is available as an R package (</w:t>
       </w:r>
-      <w:hyperlink r:id="rId30">
+      <w:hyperlink r:id="rId31">
         <w:r>
           <w:rPr>
             <w:rStyle w:val="Hyperlink"/>
@@ -620,27 +619,9 @@
       <w:pPr>
         <w:pStyle w:val="Heading3"/>
       </w:pPr>
-      <w:bookmarkStart w:id="31" w:name="structure-of-the-ets"/>
+      <w:bookmarkStart w:id="32" w:name="structure-of-the-ets"/>
       <w:r>
         <w:t xml:space="preserve">Structure of the ETS</w:t>
-      </w:r>
-      <w:bookmarkEnd w:id="31"/>
-    </w:p>
-    <w:p>
-      <w:pPr>
-        <w:pStyle w:val="FirstParagraph"/>
-      </w:pPr>
-      <w:r>
-        <w:t xml:space="preserve">The ETS is in a wide format with each notification having a single row, and with each unique variable having a single column. This structure means that the progression of TB in each individual is captured by a series of dates rather than as a series of events. As notifications are not linked to a unique patient I.D it is possible that individuals are duplicated within the ETS, with multiple notifications. These recurrent notifications have been flagged within the data extract by the TB section at PHE. The majority of variables are factors, with a significant minority of numeric and date variables.</w:t>
-      </w:r>
-    </w:p>
-    <w:p>
-      <w:pPr>
-        <w:pStyle w:val="Heading3"/>
-      </w:pPr>
-      <w:bookmarkStart w:id="32" w:name="data-completeness"/>
-      <w:r>
-        <w:t xml:space="preserve">Data completeness</w:t>
       </w:r>
       <w:bookmarkEnd w:id="32"/>
     </w:p>
@@ -649,33 +630,16 @@
         <w:pStyle w:val="FirstParagraph"/>
       </w:pPr>
       <w:r>
-        <w:t xml:space="preserve">As the ETS is aggregated across England, from a variety of sources, missing data are inevitable. This takes two forms: under-reporting of notified cases, of which there is some evidence in the literature,</w:t>
-      </w:r>
-      <w:r>
-        <w:t xml:space="preserve">[4]</w:t>
-      </w:r>
-      <w:r>
-        <w:t xml:space="preserve"> </w:t>
-      </w:r>
-      <w:r>
-        <w:t xml:space="preserve">and data missing for a notified case. The former is particularly problematic as apart from using comparative studies the characteristics of those that are not notified is unknown. For variables that are missing data within the dataset it is possible to calculate the proportion of missing data but care must be taken to account for nested variables such as date of death and year of BCG vaccination. To do this we have assumed that nested variables takes the value of the top level variable when it is known that the variable is not truly missing. An example of this is using overall outcome for date of death when notifications are known to have not died. This allows then allows us to estimate the proportion of these variables that are truly missing.</w:t>
-      </w:r>
-    </w:p>
-    <w:p>
-      <w:pPr>
-        <w:pStyle w:val="BodyText"/>
-      </w:pPr>
-      <w:r>
-        <w:t xml:space="preserve">For nested variables with rare outcomes assuming the top level variable value can mask the underlying amount of missing data. We implemented an alternative approach which filtered the data for the top level variable required for the nested variable to be defined and then computed the proportion of these notifications that were missing data for the outcome of interest.</w:t>
+        <w:t xml:space="preserve">The ETS is in a wide format with each notification having a single row, and with each unique variable having a single column. This structure means that the progression of TB in each individual is captured by a series of dates rather than as a series of events. As notifications are not linked to a unique patient I.D it is possible that individuals are duplicated within the ETS, with multiple notifications. These recurrent notifications have been flagged within the data extract by the TB section at PHE. The majority of variables are factors, with a significant minority of numeric and date variables.</w:t>
       </w:r>
     </w:p>
     <w:p>
       <w:pPr>
         <w:pStyle w:val="Heading3"/>
       </w:pPr>
-      <w:bookmarkStart w:id="33" w:name="drivers-of-variable-completeness"/>
-      <w:r>
-        <w:t xml:space="preserve">Drivers of Variable completeness</w:t>
+      <w:bookmarkStart w:id="33" w:name="data-completeness"/>
+      <w:r>
+        <w:t xml:space="preserve">Data completeness</w:t>
       </w:r>
       <w:bookmarkEnd w:id="33"/>
     </w:p>
@@ -684,7 +648,16 @@
         <w:pStyle w:val="FirstParagraph"/>
       </w:pPr>
       <w:r>
-        <w:t xml:space="preserve">Missing data may be MAR or MNAR, which may introduce biases into any analyses based on these data. Unfortunately MNAR data cannot be detected, so bias from this source cannot be discounted. However, it is possible to detect potential MAR mechanisms from observed variables that would not necessarily be included in a model used for analysis. Here we develop a method for this and apply it to several key outcomes including: BCG status, year of BCG vaccination, date of death, cause of death, date of symptom onset, date of diagnosis, date of starting treatment and date of ending treatment.</w:t>
+        <w:t xml:space="preserve">As the ETS is aggregated across England, from a variety of sources, missing data are inevitable. This takes two forms: under-reporting of notified cases, of which there is some evidence in the literature,</w:t>
+      </w:r>
+      <w:r>
+        <w:t xml:space="preserve">[4]</w:t>
+      </w:r>
+      <w:r>
+        <w:t xml:space="preserve"> </w:t>
+      </w:r>
+      <w:r>
+        <w:t xml:space="preserve">and data missing for a notified case. The former is particularly problematic as apart from using comparative studies the characteristics of those that are not notified is unknown. For variables that are missing data within the dataset it is possible to calculate the proportion of missing data but care must be taken to account for nested variables such as date of death and year of BCG vaccination. To do this we have assumed that nested variables takes the value of the top level variable when it is known that the variable is not truly missing. An example of this is using overall outcome for date of death when notifications are known to have not died. This allows then allows us to estimate the proportion of these variables that are truly missing.</w:t>
       </w:r>
     </w:p>
     <w:p>
@@ -692,6 +665,32 @@
         <w:pStyle w:val="BodyText"/>
       </w:pPr>
       <w:r>
+        <w:t xml:space="preserve">For nested variables with rare outcomes assuming the top level variable value can mask the underlying amount of missing data. We implemented an alternative approach which filtered the data for the top level variable required for the nested variable to be defined and then computed the proportion of these notifications that were missing data for the outcome of interest.</w:t>
+      </w:r>
+    </w:p>
+    <w:p>
+      <w:pPr>
+        <w:pStyle w:val="Heading3"/>
+      </w:pPr>
+      <w:bookmarkStart w:id="34" w:name="drivers-of-variable-completeness"/>
+      <w:r>
+        <w:t xml:space="preserve">Drivers of Variable completeness</w:t>
+      </w:r>
+      <w:bookmarkEnd w:id="34"/>
+    </w:p>
+    <w:p>
+      <w:pPr>
+        <w:pStyle w:val="FirstParagraph"/>
+      </w:pPr>
+      <w:r>
+        <w:t xml:space="preserve">Missing data may be MAR or MNAR, which may introduce biases into any analyses based on these data. Unfortunately MNAR data cannot be detected, so bias from this source cannot be discounted. However, it is possible to detect potential MAR mechanisms from observed variables that would not necessarily be included in a model used for analysis. Here we develop a method for this and apply it to several key outcomes including: BCG status, year of BCG vaccination, date of death, cause of death, date of symptom onset, date of diagnosis, date of starting treatment and date of ending treatment.</w:t>
+      </w:r>
+    </w:p>
+    <w:p>
+      <w:pPr>
+        <w:pStyle w:val="BodyText"/>
+      </w:pPr>
+      <w:r>
         <w:t xml:space="preserve">We reformulated the problem as a logistic regression for each variable of interest, with the outcome being data completeness (complete/missing). This allows variables that are hypothesised to be related to missing data to be adjusted for and their independent impact on data completeness to be estimated. This approach does not account for missingness within exploratory variables.</w:t>
       </w:r>
     </w:p>
@@ -699,11 +698,11 @@
       <w:pPr>
         <w:pStyle w:val="Heading4"/>
       </w:pPr>
-      <w:bookmarkStart w:id="34" w:name="method"/>
+      <w:bookmarkStart w:id="35" w:name="method"/>
       <w:r>
         <w:t xml:space="preserve">Method</w:t>
       </w:r>
-      <w:bookmarkEnd w:id="34"/>
+      <w:bookmarkEnd w:id="35"/>
     </w:p>
     <w:p>
       <w:pPr>
@@ -858,18 +857,29 @@
         <w:pStyle w:val="FirstParagraph"/>
       </w:pPr>
       <w:r>
-        <w:t xml:space="preserve">For all outcomes considered we adjusted for the same set of demographic variables that were both highly complete, plausibly linked to missingness for all outcomes considered, and likely to be present in other comparable surveillance datasets. These were: year, sex, age (grouped as 0-14 year olds, 15-65 year olds and 65+), ethnic group, UK birth status and socio-economic status (national quintiles). For socio-economic group 1 indicates the most deprived quintile. Complete case analysis has been used, with the dataset limited to notifications from 2010 and on-wards as socio-economic status was not collected prior to this.</w:t>
+        <w:t xml:space="preserve">For all outcomes considered we adjusted for the same set of demographic variables that were both highly complete, plausibly linked to missingness for all outcomes considered, and likely to be present in other comparable surveillance datasets. These were: year, sex, age (grouped as 0-14 year olds, 15-65 year olds and 65+), ethnic group, UK birth status and socio-economic status (national quintiles). For socio-economic group 1 indicates the most deprived quintile. Complete case analysis has been used, with the dataset limited to notifications from 2010 and on-wards as socio-economic status was not collected prior to this. The code this approach is available as an R package online (</w:t>
+      </w:r>
+      <w:hyperlink r:id="rId26">
+        <w:r>
+          <w:rPr>
+            <w:rStyle w:val="Hyperlink"/>
+          </w:rPr>
+          <w:t xml:space="preserve">https://doi.org/10.5281/zenodo.3492200</w:t>
+        </w:r>
+      </w:hyperlink>
+      <w:r>
+        <w:t xml:space="preserve">).</w:t>
       </w:r>
     </w:p>
     <w:p>
       <w:pPr>
         <w:pStyle w:val="Heading2"/>
       </w:pPr>
-      <w:bookmarkStart w:id="35" w:name="patient-and-public-involvement"/>
+      <w:bookmarkStart w:id="36" w:name="patient-and-public-involvement"/>
       <w:r>
         <w:t xml:space="preserve">Patient and public involvement</w:t>
       </w:r>
-      <w:bookmarkEnd w:id="35"/>
+      <w:bookmarkEnd w:id="36"/>
     </w:p>
     <w:p>
       <w:pPr>
@@ -883,21 +893,21 @@
       <w:pPr>
         <w:pStyle w:val="Heading1"/>
       </w:pPr>
-      <w:bookmarkStart w:id="36" w:name="results"/>
+      <w:bookmarkStart w:id="37" w:name="results"/>
       <w:r>
         <w:t xml:space="preserve">Results</w:t>
       </w:r>
-      <w:bookmarkEnd w:id="36"/>
+      <w:bookmarkEnd w:id="37"/>
     </w:p>
     <w:p>
       <w:pPr>
         <w:pStyle w:val="Heading2"/>
       </w:pPr>
-      <w:bookmarkStart w:id="37" w:name="data-completeness-1"/>
+      <w:bookmarkStart w:id="38" w:name="data-completeness-1"/>
       <w:r>
         <w:t xml:space="preserve">Data completeness</w:t>
       </w:r>
-      <w:bookmarkEnd w:id="37"/>
+      <w:bookmarkEnd w:id="38"/>
     </w:p>
     <w:p>
       <w:pPr>
@@ -954,7 +964,7 @@
                     </pic:cNvPicPr>
                   </pic:nvPicPr>
                   <pic:blipFill>
-                    <a:blip r:embed="rId38"/>
+                    <a:blip r:embed="rId39"/>
                     <a:stretch>
                       <a:fillRect/>
                     </a:stretch>
@@ -2533,21 +2543,21 @@
       <w:pPr>
         <w:pStyle w:val="Heading2"/>
       </w:pPr>
-      <w:bookmarkStart w:id="39" w:name="drivers-of-variable-completeness-1"/>
+      <w:bookmarkStart w:id="40" w:name="drivers-of-variable-completeness-1"/>
       <w:r>
         <w:t xml:space="preserve">Drivers of Variable completeness</w:t>
       </w:r>
-      <w:bookmarkEnd w:id="39"/>
+      <w:bookmarkEnd w:id="40"/>
     </w:p>
     <w:p>
       <w:pPr>
         <w:pStyle w:val="Heading3"/>
       </w:pPr>
-      <w:bookmarkStart w:id="40" w:name="bcg-status"/>
+      <w:bookmarkStart w:id="41" w:name="bcg-status"/>
       <w:r>
         <w:t xml:space="preserve">BCG status</w:t>
       </w:r>
-      <w:bookmarkEnd w:id="40"/>
+      <w:bookmarkEnd w:id="41"/>
     </w:p>
     <w:p>
       <w:pPr>
@@ -4708,11 +4718,11 @@
       <w:pPr>
         <w:pStyle w:val="Heading3"/>
       </w:pPr>
-      <w:bookmarkStart w:id="41" w:name="year-of-bcg-vaccination"/>
+      <w:bookmarkStart w:id="42" w:name="year-of-bcg-vaccination"/>
       <w:r>
         <w:t xml:space="preserve">Year of BCG vaccination</w:t>
       </w:r>
-      <w:bookmarkEnd w:id="41"/>
+      <w:bookmarkEnd w:id="42"/>
     </w:p>
     <w:p>
       <w:pPr>
@@ -6873,11 +6883,11 @@
       <w:pPr>
         <w:pStyle w:val="Heading3"/>
       </w:pPr>
-      <w:bookmarkStart w:id="42" w:name="date-of-death"/>
+      <w:bookmarkStart w:id="43" w:name="date-of-death"/>
       <w:r>
         <w:t xml:space="preserve">Date of death</w:t>
       </w:r>
-      <w:bookmarkEnd w:id="42"/>
+      <w:bookmarkEnd w:id="43"/>
     </w:p>
     <w:p>
       <w:pPr>
@@ -9038,11 +9048,11 @@
       <w:pPr>
         <w:pStyle w:val="Heading3"/>
       </w:pPr>
-      <w:bookmarkStart w:id="43" w:name="cause-of-death"/>
+      <w:bookmarkStart w:id="44" w:name="cause-of-death"/>
       <w:r>
         <w:t xml:space="preserve">Cause of death</w:t>
       </w:r>
-      <w:bookmarkEnd w:id="43"/>
+      <w:bookmarkEnd w:id="44"/>
     </w:p>
     <w:p>
       <w:pPr>
@@ -11209,11 +11219,11 @@
       <w:pPr>
         <w:pStyle w:val="Heading3"/>
       </w:pPr>
-      <w:bookmarkStart w:id="44" w:name="date-of-symptom-onset"/>
+      <w:bookmarkStart w:id="45" w:name="date-of-symptom-onset"/>
       <w:r>
         <w:t xml:space="preserve">Date of symptom onset</w:t>
       </w:r>
-      <w:bookmarkEnd w:id="44"/>
+      <w:bookmarkEnd w:id="45"/>
     </w:p>
     <w:p>
       <w:pPr>
@@ -13380,11 +13390,11 @@
       <w:pPr>
         <w:pStyle w:val="Heading3"/>
       </w:pPr>
-      <w:bookmarkStart w:id="45" w:name="date-of-diagnosis"/>
+      <w:bookmarkStart w:id="46" w:name="date-of-diagnosis"/>
       <w:r>
         <w:t xml:space="preserve">Date of diagnosis</w:t>
       </w:r>
-      <w:bookmarkEnd w:id="45"/>
+      <w:bookmarkEnd w:id="46"/>
     </w:p>
     <w:p>
       <w:pPr>
@@ -15551,11 +15561,11 @@
       <w:pPr>
         <w:pStyle w:val="Heading3"/>
       </w:pPr>
-      <w:bookmarkStart w:id="46" w:name="date-of-starting-treatment"/>
+      <w:bookmarkStart w:id="47" w:name="date-of-starting-treatment"/>
       <w:r>
         <w:t xml:space="preserve">Date of starting treatment</w:t>
       </w:r>
-      <w:bookmarkEnd w:id="46"/>
+      <w:bookmarkEnd w:id="47"/>
     </w:p>
     <w:p>
       <w:pPr>
@@ -17728,11 +17738,11 @@
       <w:pPr>
         <w:pStyle w:val="Heading3"/>
       </w:pPr>
-      <w:bookmarkStart w:id="47" w:name="date-of-ending-treatment"/>
+      <w:bookmarkStart w:id="48" w:name="date-of-ending-treatment"/>
       <w:r>
         <w:t xml:space="preserve">Date of ending treatment</w:t>
       </w:r>
-      <w:bookmarkEnd w:id="47"/>
+      <w:bookmarkEnd w:id="48"/>
     </w:p>
     <w:p>
       <w:pPr>
@@ -19905,56 +19915,19 @@
       <w:pPr>
         <w:pStyle w:val="Heading1"/>
       </w:pPr>
-      <w:bookmarkStart w:id="48" w:name="discussion"/>
+      <w:bookmarkStart w:id="49" w:name="discussion"/>
       <w:r>
         <w:t xml:space="preserve">Discussion</w:t>
       </w:r>
-      <w:bookmarkEnd w:id="48"/>
+      <w:bookmarkEnd w:id="49"/>
     </w:p>
     <w:p>
       <w:pPr>
         <w:pStyle w:val="Heading3"/>
       </w:pPr>
-      <w:bookmarkStart w:id="49" w:name="statement-of-primary-findings"/>
+      <w:bookmarkStart w:id="50" w:name="statement-of-primary-findings"/>
       <w:r>
         <w:t xml:space="preserve">Statement of primary findings</w:t>
-      </w:r>
-      <w:bookmarkEnd w:id="49"/>
-    </w:p>
-    <w:p>
-      <w:pPr>
-        <w:pStyle w:val="FirstParagraph"/>
-      </w:pPr>
-      <w:r>
-        <w:t xml:space="preserve">In the ETS system we found a high degree of missing data for several important variables. We also found that there is likely to be strong missing at random (MAR) mechanism underlying this missing data for multiple variables. Several factors are strongly associated with data being missing for many variables, including UK birth status, ethnic group, socio-economic status and year. These MAR mechanisms must be adjusted for in studies using this data to avoid introducing bias. We found that date variables in particular suffered from changing data completeness over time, which may introduce spurious temporal trends if not fully understood.</w:t>
-      </w:r>
-    </w:p>
-    <w:p>
-      <w:pPr>
-        <w:pStyle w:val="BodyText"/>
-      </w:pPr>
-      <w:r>
-        <w:rPr>
-          <w:i/>
-        </w:rPr>
-        <w:t xml:space="preserve">The following analysis is not currently in the paper but it was in the chapter - is there a case for including?</w:t>
-      </w:r>
-    </w:p>
-    <w:p>
-      <w:pPr>
-        <w:pStyle w:val="BodyText"/>
-      </w:pPr>
-      <w:r>
-        <w:t xml:space="preserve">We also found that for several variables, including the date of symptom onset, there was a large degree of recall bias when aggregating by day or month. Several variables, including date of notification and date of starting treatment, showed a seasonal trend with a maximum in the summer months. The date of ending treatment showed less evidence of a seasonal trend.</w:t>
-      </w:r>
-    </w:p>
-    <w:p>
-      <w:pPr>
-        <w:pStyle w:val="Heading3"/>
-      </w:pPr>
-      <w:bookmarkStart w:id="50" w:name="strengths-and-limitations-of-the-study"/>
-      <w:r>
-        <w:t xml:space="preserve">Strengths and limitations of the study</w:t>
       </w:r>
       <w:bookmarkEnd w:id="50"/>
     </w:p>
@@ -19963,10 +19936,7 @@
         <w:pStyle w:val="FirstParagraph"/>
       </w:pPr>
       <w:r>
-        <w:rPr>
-          <w:i/>
-        </w:rPr>
-        <w:t xml:space="preserve">Work in progress - copied from chapter text</w:t>
+        <w:t xml:space="preserve">In the ETS system we found a high degree of missing data for several important variables. We also found that there is likely to be strong missing at random (MAR) mechanism underlying this missing data for multiple variables. Several factors are strongly associated with data being missing for many variables, including UK birth status, ethnic group, socio-economic status and year. These MAR mechanisms must be adjusted for in studies using this data to avoid introducing bias. We found that date variables in particular suffered from changing data completeness over time, which may introduce spurious temporal trends if not fully understood.</w:t>
       </w:r>
     </w:p>
     <w:p>
@@ -19974,25 +19944,10 @@
         <w:pStyle w:val="BodyText"/>
       </w:pPr>
       <w:r>
-        <w:t xml:space="preserve">Routine observational datasets are subject to numerous potential biases, such as selection bias, recall bias, measurement bias, and unmeasured confounding.</w:t>
-      </w:r>
-      <w:r>
-        <w:t xml:space="preserve">[7]</w:t>
-      </w:r>
-      <w:r>
-        <w:t xml:space="preserve"> </w:t>
-      </w:r>
-      <w:r>
-        <w:t xml:space="preserve">Additionally, as the data has not been collected with a specific analysis in mind there maybe issues with the specificity of variables. The ETS system is likely to suffer from all of the above biases to some extent, which must be accounted for as far as possbile, and explicitly stated at every level of analysis. The most important consideration is that the ETS system is unlikely to be representative of the general population as it contains only notified TB cases that occurred in England during the study period, research questions must therefore be either limited to active TB patients, or when extended to the general population the differing population demographics must be accounted for. If this is not done then any results may be due to selection bias. Additionally, multiple variables may suffer from misclassification bias, including BCG status which can be assessed via vaccination record, the presence of a scar, or case recall: this may lead to spurious associations.</w:t>
-      </w:r>
-      <w:r>
-        <w:t xml:space="preserve">[8]</w:t>
-      </w:r>
-      <w:r>
-        <w:t xml:space="preserve"> </w:t>
-      </w:r>
-      <w:r>
-        <w:t xml:space="preserve">Validation studies would be required to account for this.</w:t>
+        <w:rPr>
+          <w:i/>
+        </w:rPr>
+        <w:t xml:space="preserve">The following analysis is not currently in the paper but it was in the chapter - is there a case for including?</w:t>
       </w:r>
     </w:p>
     <w:p>
@@ -20000,35 +19955,80 @@
         <w:pStyle w:val="BodyText"/>
       </w:pPr>
       <w:r>
-        <w:t xml:space="preserve">Unlike classic approaches to missing data, such as multiple imputation by chained regression (MICE),</w:t>
-      </w:r>
-      <w:r>
-        <w:t xml:space="preserve">[9]</w:t>
-      </w:r>
-      <w:r>
-        <w:t xml:space="preserve"> </w:t>
-      </w:r>
-      <w:r>
-        <w:t xml:space="preserve">this is not an imputation</w:t>
+        <w:t xml:space="preserve">We also found that for several variables, including the date of symptom onset, there was a large degree of recall bias when aggregating by day or month. Several variables, including date of notification and date of starting treatment, showed a seasonal trend with a maximum in the summer months. The date of ending treatment showed less evidence of a seasonal trend.</w:t>
       </w:r>
     </w:p>
     <w:p>
       <w:pPr>
         <w:pStyle w:val="Heading3"/>
       </w:pPr>
-      <w:bookmarkStart w:id="51" w:name="strengths-and-limitations-in-comparison-to-the-literature"/>
-      <w:r>
-        <w:t xml:space="preserve">Strengths and limitations in comparison to the literature</w:t>
+      <w:bookmarkStart w:id="51" w:name="strengths-and-limitations-of-the-study"/>
+      <w:r>
+        <w:t xml:space="preserve">Strengths and limitations of the study</w:t>
       </w:r>
       <w:bookmarkEnd w:id="51"/>
+    </w:p>
+    <w:p>
+      <w:pPr>
+        <w:pStyle w:val="FirstParagraph"/>
+      </w:pPr>
+      <w:r>
+        <w:rPr>
+          <w:i/>
+        </w:rPr>
+        <w:t xml:space="preserve">Work in progress - copied from chapter text</w:t>
+      </w:r>
+    </w:p>
+    <w:p>
+      <w:pPr>
+        <w:pStyle w:val="BodyText"/>
+      </w:pPr>
+      <w:r>
+        <w:t xml:space="preserve">Routine observational datasets are subject to numerous potential biases, such as selection bias, recall bias, measurement bias, and unmeasured confounding.</w:t>
+      </w:r>
+      <w:r>
+        <w:t xml:space="preserve">[7]</w:t>
+      </w:r>
+      <w:r>
+        <w:t xml:space="preserve"> </w:t>
+      </w:r>
+      <w:r>
+        <w:t xml:space="preserve">Additionally, as the data has not been collected with a specific analysis in mind there maybe issues with the specificity of variables. The ETS system is likely to suffer from all of the above biases to some extent, which must be accounted for as far as possbile, and explicitly stated at every level of analysis. The most important consideration is that the ETS system is unlikely to be representative of the general population as it contains only notified TB cases that occurred in England during the study period, research questions must therefore be either limited to active TB patients, or when extended to the general population the differing population demographics must be accounted for. If this is not done then any results may be due to selection bias. Additionally, multiple variables may suffer from misclassification bias, including BCG status which can be assessed via vaccination record, the presence of a scar, or case recall: this may lead to spurious associations.</w:t>
+      </w:r>
+      <w:r>
+        <w:t xml:space="preserve">[8]</w:t>
+      </w:r>
+      <w:r>
+        <w:t xml:space="preserve"> </w:t>
+      </w:r>
+      <w:r>
+        <w:t xml:space="preserve">Validation studies would be required to account for this.</w:t>
+      </w:r>
+    </w:p>
+    <w:p>
+      <w:pPr>
+        <w:pStyle w:val="BodyText"/>
+      </w:pPr>
+      <w:r>
+        <w:t xml:space="preserve">Unlike classic approaches to missing data, such as multiple imputation by chained regression (MICE),</w:t>
+      </w:r>
+      <w:r>
+        <w:t xml:space="preserve">[9]</w:t>
+      </w:r>
+      <w:r>
+        <w:t xml:space="preserve"> </w:t>
+      </w:r>
+      <w:r>
+        <w:t xml:space="preserve">this is not an imputation</w:t>
+      </w:r>
     </w:p>
     <w:p>
       <w:pPr>
         <w:pStyle w:val="Heading3"/>
       </w:pPr>
-      <w:bookmarkStart w:id="52" w:name="meaning-of-the-study"/>
-      <w:r>
-        <w:t xml:space="preserve">Meaning of the study</w:t>
+      <w:bookmarkStart w:id="52" w:name="strengths-and-limitations-in-comparison-to-the-literature"/>
+      <w:r>
+        <w:t xml:space="preserve">Strengths and limitations in comparison to the literature</w:t>
       </w:r>
       <w:bookmarkEnd w:id="52"/>
     </w:p>
@@ -20036,11 +20036,68 @@
       <w:pPr>
         <w:pStyle w:val="Heading3"/>
       </w:pPr>
-      <w:bookmarkStart w:id="53" w:name="unanswered-questions-and-future-research"/>
+      <w:bookmarkStart w:id="53" w:name="meaning-of-the-study"/>
+      <w:r>
+        <w:t xml:space="preserve">Meaning of the study</w:t>
+      </w:r>
+      <w:bookmarkEnd w:id="53"/>
+    </w:p>
+    <w:p>
+      <w:pPr>
+        <w:pStyle w:val="Compact"/>
+        <w:numPr>
+          <w:numId w:val="1005"/>
+          <w:ilvl w:val="0"/>
+        </w:numPr>
+      </w:pPr>
+      <w:r>
+        <w:t xml:space="preserve">Surveillance data is likely to have a high degree of missing data. In the ETS missing for key outcomes is associated with demographic factors such as….</w:t>
+      </w:r>
+    </w:p>
+    <w:p>
+      <w:pPr>
+        <w:pStyle w:val="Compact"/>
+        <w:numPr>
+          <w:numId w:val="1005"/>
+          <w:ilvl w:val="0"/>
+        </w:numPr>
+      </w:pPr>
+      <w:r>
+        <w:t xml:space="preserve">To avoid biasing analysis studies should make use of imputed data - rather than complete case analysis - and extend their imputation models to other demographic variables that may not be included in the analysis model.</w:t>
+      </w:r>
+    </w:p>
+    <w:p>
+      <w:pPr>
+        <w:pStyle w:val="Heading3"/>
+      </w:pPr>
+      <w:bookmarkStart w:id="54" w:name="unanswered-questions-and-future-research"/>
       <w:r>
         <w:t xml:space="preserve">Unanswered questions and future research</w:t>
       </w:r>
-      <w:bookmarkEnd w:id="53"/>
+      <w:bookmarkEnd w:id="54"/>
+    </w:p>
+    <w:p>
+      <w:pPr>
+        <w:pStyle w:val="Compact"/>
+        <w:numPr>
+          <w:numId w:val="1006"/>
+          <w:ilvl w:val="0"/>
+        </w:numPr>
+      </w:pPr>
+      <w:r>
+        <w:t xml:space="preserve">This analysis should be repeated in other datasets - for this reason the code is available as an R package (</w:t>
+      </w:r>
+      <w:hyperlink r:id="rId26">
+        <w:r>
+          <w:rPr>
+            <w:rStyle w:val="Hyperlink"/>
+          </w:rPr>
+          <w:t xml:space="preserve">https://doi.org/10.5281/zenodo.3492200</w:t>
+        </w:r>
+      </w:hyperlink>
+      <w:r>
+        <w:t xml:space="preserve">).</w:t>
+      </w:r>
     </w:p>
     <w:p>
       <w:pPr>
@@ -20126,7 +20183,7 @@
         <w:rPr>
           <w:b/>
         </w:rPr>
-        <w:t xml:space="preserve">Accessibility of data and programming code</w:t>
+        <w:t xml:space="preserve">Accessibility of programming code</w:t>
       </w:r>
     </w:p>
     <w:p>
@@ -20134,21 +20191,32 @@
         <w:pStyle w:val="BodyText"/>
       </w:pPr>
       <w:r>
-        <w:t xml:space="preserve">The code and data for the analysis contained in this paper can be found at:</w:t>
-      </w:r>
+        <w:t xml:space="preserve">The code for the analysis contained in this paper can be found at:</w:t>
+      </w:r>
+      <w:r>
+        <w:t xml:space="preserve"> </w:t>
+      </w:r>
+      <w:hyperlink r:id="rId26">
+        <w:r>
+          <w:rPr>
+            <w:rStyle w:val="Hyperlink"/>
+          </w:rPr>
+          <w:t xml:space="preserve">https://doi.org/10.5281/zenodo.3492200</w:t>
+        </w:r>
+      </w:hyperlink>
     </w:p>
     <w:p>
       <w:pPr>
         <w:pStyle w:val="Heading1"/>
       </w:pPr>
-      <w:bookmarkStart w:id="54" w:name="references"/>
+      <w:bookmarkStart w:id="55" w:name="references"/>
       <w:r>
         <w:t xml:space="preserve">References</w:t>
       </w:r>
-      <w:bookmarkEnd w:id="54"/>
+      <w:bookmarkEnd w:id="55"/>
     </w:p>
-    <w:bookmarkStart w:id="64" w:name="refs"/>
-    <w:bookmarkStart w:id="55" w:name="ref-Sterne2009a"/>
+    <w:bookmarkStart w:id="65" w:name="refs"/>
+    <w:bookmarkStart w:id="56" w:name="ref-Sterne2009a"/>
     <w:p>
       <w:pPr>
         <w:pStyle w:val="FirstParagraph"/>
@@ -20196,8 +20264,8 @@
         <w:t xml:space="preserve">:b2393–3.</w:t>
       </w:r>
     </w:p>
-    <w:bookmarkEnd w:id="55"/>
-    <w:bookmarkStart w:id="56" w:name="ref-PHE2017"/>
+    <w:bookmarkEnd w:id="56"/>
+    <w:bookmarkStart w:id="57" w:name="ref-PHE2017"/>
     <w:p>
       <w:pPr>
         <w:pStyle w:val="BodyText"/>
@@ -20209,8 +20277,8 @@
         <w:t xml:space="preserve"> </w:t>
       </w:r>
     </w:p>
-    <w:bookmarkEnd w:id="56"/>
-    <w:bookmarkStart w:id="57" w:name="ref-Kriujshaar2007"/>
+    <w:bookmarkEnd w:id="57"/>
+    <w:bookmarkStart w:id="58" w:name="ref-Kriujshaar2007"/>
     <w:p>
       <w:pPr>
         <w:pStyle w:val="BodyText"/>
@@ -20258,8 +20326,8 @@
         <w:t xml:space="preserve">:703–3.</w:t>
       </w:r>
     </w:p>
-    <w:bookmarkEnd w:id="57"/>
-    <w:bookmarkStart w:id="58" w:name="ref-Pillaye2003"/>
+    <w:bookmarkEnd w:id="58"/>
+    <w:bookmarkStart w:id="59" w:name="ref-Pillaye2003"/>
     <w:p>
       <w:pPr>
         <w:pStyle w:val="BodyText"/>
@@ -20292,8 +20360,8 @@
         <w:t xml:space="preserve">:31.</w:t>
       </w:r>
     </w:p>
-    <w:bookmarkEnd w:id="58"/>
-    <w:bookmarkStart w:id="59" w:name="ref-Sterne2001"/>
+    <w:bookmarkEnd w:id="59"/>
+    <w:bookmarkStart w:id="60" w:name="ref-Sterne2001"/>
     <w:p>
       <w:pPr>
         <w:pStyle w:val="BodyText"/>
@@ -20326,8 +20394,8 @@
         <w:t xml:space="preserve">:226–31.</w:t>
       </w:r>
     </w:p>
-    <w:bookmarkEnd w:id="59"/>
-    <w:bookmarkStart w:id="60" w:name="ref-PHE2016"/>
+    <w:bookmarkEnd w:id="60"/>
+    <w:bookmarkStart w:id="61" w:name="ref-PHE2016"/>
     <w:p>
       <w:pPr>
         <w:pStyle w:val="BodyText"/>
@@ -20339,8 +20407,8 @@
         <w:t xml:space="preserve"> </w:t>
       </w:r>
     </w:p>
-    <w:bookmarkEnd w:id="60"/>
-    <w:bookmarkStart w:id="61" w:name="ref-Benchimol2016a"/>
+    <w:bookmarkEnd w:id="61"/>
+    <w:bookmarkStart w:id="62" w:name="ref-Benchimol2016a"/>
     <w:p>
       <w:pPr>
         <w:pStyle w:val="BodyText"/>
@@ -20388,8 +20456,8 @@
         <w:t xml:space="preserve">:1–22.</w:t>
       </w:r>
     </w:p>
-    <w:bookmarkEnd w:id="61"/>
-    <w:bookmarkStart w:id="62" w:name="ref-Fewell2007"/>
+    <w:bookmarkEnd w:id="62"/>
+    <w:bookmarkStart w:id="63" w:name="ref-Fewell2007"/>
     <w:p>
       <w:pPr>
         <w:pStyle w:val="BodyText"/>
@@ -20422,8 +20490,8 @@
         <w:t xml:space="preserve">:646–55.</w:t>
       </w:r>
     </w:p>
-    <w:bookmarkEnd w:id="62"/>
-    <w:bookmarkStart w:id="63" w:name="ref-Groothuis-oudshoorn"/>
+    <w:bookmarkEnd w:id="63"/>
+    <w:bookmarkStart w:id="64" w:name="ref-Groothuis-oudshoorn"/>
     <w:p>
       <w:pPr>
         <w:pStyle w:val="BodyText"/>
@@ -20441,13 +20509,13 @@
         <w:t xml:space="preserve">.</w:t>
       </w:r>
     </w:p>
-    <w:bookmarkEnd w:id="63"/>
     <w:bookmarkEnd w:id="64"/>
+    <w:bookmarkEnd w:id="65"/>
     <w:p>
       <w:pPr>
         <w:pStyle w:val="Heading2"/>
       </w:pPr>
-      <w:bookmarkStart w:id="65" w:name="results-copy-to-top"/>
+      <w:bookmarkStart w:id="66" w:name="results-copy-to-top"/>
       <w:r>
         <w:t xml:space="preserve">Results</w:t>
       </w:r>
@@ -20460,17 +20528,17 @@
         </w:rPr>
         <w:t xml:space="preserve">Copy to top</w:t>
       </w:r>
-      <w:bookmarkEnd w:id="65"/>
+      <w:bookmarkEnd w:id="66"/>
     </w:p>
     <w:p>
       <w:pPr>
         <w:pStyle w:val="Heading1"/>
       </w:pPr>
-      <w:bookmarkStart w:id="66" w:name="supplementary-information-explore-and-evaluate-the-mechanisms-for-missing-data-in-the-enhanced-tuberculosis-surveillance-system"/>
+      <w:bookmarkStart w:id="67" w:name="supplementary-information-explore-and-evaluate-the-mechanisms-for-missing-data-in-the-enhanced-tuberculosis-surveillance-system"/>
       <w:r>
         <w:t xml:space="preserve">Supplementary Information: Explore and Evaluate the Mechanisms for Missing Data in the Enhanced Tuberculosis Surveillance System</w:t>
       </w:r>
-      <w:bookmarkEnd w:id="66"/>
+      <w:bookmarkEnd w:id="67"/>
     </w:p>
     <w:p>
       <w:pPr>
@@ -21421,6 +21489,12 @@
     <w:lvlOverride w:ilvl="8">
       <w:startOverride w:val="1"/>
     </w:lvlOverride>
+  </w:num>
+  <w:num w:numId="1005">
+    <w:abstractNumId w:val="991"/>
+  </w:num>
+  <w:num w:numId="1006">
+    <w:abstractNumId w:val="991"/>
   </w:num>
 </w:numbering>
 </file>

</xml_diff>